<commit_message>
Weird Zettlr sorting order bug...
</commit_message>
<xml_diff>
--- a/src/thesis/Water Quality, Perception and Knowledge in China.docx
+++ b/src/thesis/Water Quality, Perception and Knowledge in China.docx
@@ -76,6 +76,20 @@
       </w:r>
       <w:r>
         <w:t xml:space="preserve">Implications</w:t>
+      </w:r>
+    </w:p>
+    <w:p>
+      <w:pPr>
+        <w:pStyle w:val="Author"/>
+      </w:pPr>
+      <w:r>
+        <w:t xml:space="preserve">William</w:t>
+      </w:r>
+      <w:r>
+        <w:t xml:space="preserve"> </w:t>
+      </w:r>
+      <w:r>
+        <w:t xml:space="preserve">Rynearson</w:t>
       </w:r>
     </w:p>
     <w:p>
@@ -1942,7 +1956,7 @@
       <w:tblPr>
         <w:tblStyle w:val="Table"/>
         <w:tblW w:type="pct" w:w="5000.0"/>
-        <w:tblLook w:firstRow="1" w:lastRow="0" w:firstColumn="0" w:lastColumn="0" w:noHBand="0" w:noVBand="0" w:val="0020"/>
+        <w:tblLook w:firstRow="1" w:lastRow="0" w:firstColumn="0" w:lastColumn="0" w:noHBand="0" w:noVBand="0"/>
       </w:tblPr>
       <w:tblGrid>
         <w:gridCol w:w="465"/>
@@ -1953,7 +1967,16 @@
         <w:gridCol w:w="1863"/>
       </w:tblGrid>
       <w:tr>
-        <w:tc>
+        <w:trPr>
+          <w:cnfStyle w:firstRow="1"/>
+        </w:trPr>
+        <w:tc>
+          <w:tcPr>
+            <w:tcBorders>
+              <w:bottom w:val="single"/>
+            </w:tcBorders>
+            <w:vAlign w:val="bottom"/>
+          </w:tcPr>
           <w:p>
             <w:pPr>
               <w:pStyle w:val="Compact"/>
@@ -1965,6 +1988,12 @@
           </w:p>
         </w:tc>
         <w:tc>
+          <w:tcPr>
+            <w:tcBorders>
+              <w:bottom w:val="single"/>
+            </w:tcBorders>
+            <w:vAlign w:val="bottom"/>
+          </w:tcPr>
           <w:p>
             <w:pPr>
               <w:pStyle w:val="Compact"/>
@@ -1976,6 +2005,12 @@
           </w:p>
         </w:tc>
         <w:tc>
+          <w:tcPr>
+            <w:tcBorders>
+              <w:bottom w:val="single"/>
+            </w:tcBorders>
+            <w:vAlign w:val="bottom"/>
+          </w:tcPr>
           <w:p>
             <w:pPr>
               <w:pStyle w:val="Compact"/>
@@ -1987,6 +2022,12 @@
           </w:p>
         </w:tc>
         <w:tc>
+          <w:tcPr>
+            <w:tcBorders>
+              <w:bottom w:val="single"/>
+            </w:tcBorders>
+            <w:vAlign w:val="bottom"/>
+          </w:tcPr>
           <w:p>
             <w:pPr>
               <w:pStyle w:val="Compact"/>
@@ -1998,6 +2039,12 @@
           </w:p>
         </w:tc>
         <w:tc>
+          <w:tcPr>
+            <w:tcBorders>
+              <w:bottom w:val="single"/>
+            </w:tcBorders>
+            <w:vAlign w:val="bottom"/>
+          </w:tcPr>
           <w:p>
             <w:pPr>
               <w:pStyle w:val="Compact"/>
@@ -2009,6 +2056,12 @@
           </w:p>
         </w:tc>
         <w:tc>
+          <w:tcPr>
+            <w:tcBorders>
+              <w:bottom w:val="single"/>
+            </w:tcBorders>
+            <w:vAlign w:val="bottom"/>
+          </w:tcPr>
           <w:p>
             <w:pPr>
               <w:pStyle w:val="Compact"/>
@@ -2183,7 +2236,7 @@
       <w:tblPr>
         <w:tblStyle w:val="Table"/>
         <w:tblW w:type="pct" w:w="5000.0"/>
-        <w:tblLook w:firstRow="1" w:lastRow="0" w:firstColumn="0" w:lastColumn="0" w:noHBand="0" w:noVBand="0" w:val="0020"/>
+        <w:tblLook w:firstRow="1" w:lastRow="0" w:firstColumn="0" w:lastColumn="0" w:noHBand="0" w:noVBand="0"/>
       </w:tblPr>
       <w:tblGrid>
         <w:gridCol w:w="424"/>
@@ -2195,7 +2248,16 @@
         <w:gridCol w:w="777"/>
       </w:tblGrid>
       <w:tr>
-        <w:tc>
+        <w:trPr>
+          <w:cnfStyle w:firstRow="1"/>
+        </w:trPr>
+        <w:tc>
+          <w:tcPr>
+            <w:tcBorders>
+              <w:bottom w:val="single"/>
+            </w:tcBorders>
+            <w:vAlign w:val="bottom"/>
+          </w:tcPr>
           <w:p>
             <w:pPr>
               <w:pStyle w:val="Compact"/>
@@ -2207,6 +2269,12 @@
           </w:p>
         </w:tc>
         <w:tc>
+          <w:tcPr>
+            <w:tcBorders>
+              <w:bottom w:val="single"/>
+            </w:tcBorders>
+            <w:vAlign w:val="bottom"/>
+          </w:tcPr>
           <w:p>
             <w:pPr>
               <w:pStyle w:val="Compact"/>
@@ -2218,6 +2286,12 @@
           </w:p>
         </w:tc>
         <w:tc>
+          <w:tcPr>
+            <w:tcBorders>
+              <w:bottom w:val="single"/>
+            </w:tcBorders>
+            <w:vAlign w:val="bottom"/>
+          </w:tcPr>
           <w:p>
             <w:pPr>
               <w:pStyle w:val="Compact"/>
@@ -2229,6 +2303,12 @@
           </w:p>
         </w:tc>
         <w:tc>
+          <w:tcPr>
+            <w:tcBorders>
+              <w:bottom w:val="single"/>
+            </w:tcBorders>
+            <w:vAlign w:val="bottom"/>
+          </w:tcPr>
           <w:p>
             <w:pPr>
               <w:pStyle w:val="Compact"/>
@@ -2240,6 +2320,12 @@
           </w:p>
         </w:tc>
         <w:tc>
+          <w:tcPr>
+            <w:tcBorders>
+              <w:bottom w:val="single"/>
+            </w:tcBorders>
+            <w:vAlign w:val="bottom"/>
+          </w:tcPr>
           <w:p>
             <w:pPr>
               <w:pStyle w:val="Compact"/>
@@ -2251,6 +2337,12 @@
           </w:p>
         </w:tc>
         <w:tc>
+          <w:tcPr>
+            <w:tcBorders>
+              <w:bottom w:val="single"/>
+            </w:tcBorders>
+            <w:vAlign w:val="bottom"/>
+          </w:tcPr>
           <w:p>
             <w:pPr>
               <w:pStyle w:val="Compact"/>
@@ -2262,6 +2354,12 @@
           </w:p>
         </w:tc>
         <w:tc>
+          <w:tcPr>
+            <w:tcBorders>
+              <w:bottom w:val="single"/>
+            </w:tcBorders>
+            <w:vAlign w:val="bottom"/>
+          </w:tcPr>
           <w:p>
             <w:pPr>
               <w:pStyle w:val="Compact"/>
@@ -2458,7 +2556,7 @@
       <w:tblPr>
         <w:tblStyle w:val="Table"/>
         <w:tblW w:type="pct" w:w="5000.0"/>
-        <w:tblLook w:firstRow="1" w:lastRow="0" w:firstColumn="0" w:lastColumn="0" w:noHBand="0" w:noVBand="0" w:val="0020"/>
+        <w:tblLook w:firstRow="1" w:lastRow="0" w:firstColumn="0" w:lastColumn="0" w:noHBand="0" w:noVBand="0"/>
       </w:tblPr>
       <w:tblGrid>
         <w:gridCol w:w="424"/>
@@ -2470,7 +2568,16 @@
         <w:gridCol w:w="777"/>
       </w:tblGrid>
       <w:tr>
-        <w:tc>
+        <w:trPr>
+          <w:cnfStyle w:firstRow="1"/>
+        </w:trPr>
+        <w:tc>
+          <w:tcPr>
+            <w:tcBorders>
+              <w:bottom w:val="single"/>
+            </w:tcBorders>
+            <w:vAlign w:val="bottom"/>
+          </w:tcPr>
           <w:p>
             <w:pPr>
               <w:pStyle w:val="Compact"/>
@@ -2482,6 +2589,12 @@
           </w:p>
         </w:tc>
         <w:tc>
+          <w:tcPr>
+            <w:tcBorders>
+              <w:bottom w:val="single"/>
+            </w:tcBorders>
+            <w:vAlign w:val="bottom"/>
+          </w:tcPr>
           <w:p>
             <w:pPr>
               <w:pStyle w:val="Compact"/>
@@ -2493,6 +2606,12 @@
           </w:p>
         </w:tc>
         <w:tc>
+          <w:tcPr>
+            <w:tcBorders>
+              <w:bottom w:val="single"/>
+            </w:tcBorders>
+            <w:vAlign w:val="bottom"/>
+          </w:tcPr>
           <w:p>
             <w:pPr>
               <w:pStyle w:val="Compact"/>
@@ -2504,6 +2623,12 @@
           </w:p>
         </w:tc>
         <w:tc>
+          <w:tcPr>
+            <w:tcBorders>
+              <w:bottom w:val="single"/>
+            </w:tcBorders>
+            <w:vAlign w:val="bottom"/>
+          </w:tcPr>
           <w:p>
             <w:pPr>
               <w:pStyle w:val="Compact"/>
@@ -2515,6 +2640,12 @@
           </w:p>
         </w:tc>
         <w:tc>
+          <w:tcPr>
+            <w:tcBorders>
+              <w:bottom w:val="single"/>
+            </w:tcBorders>
+            <w:vAlign w:val="bottom"/>
+          </w:tcPr>
           <w:p>
             <w:pPr>
               <w:pStyle w:val="Compact"/>
@@ -2526,6 +2657,12 @@
           </w:p>
         </w:tc>
         <w:tc>
+          <w:tcPr>
+            <w:tcBorders>
+              <w:bottom w:val="single"/>
+            </w:tcBorders>
+            <w:vAlign w:val="bottom"/>
+          </w:tcPr>
           <w:p>
             <w:pPr>
               <w:pStyle w:val="Compact"/>
@@ -2537,6 +2674,12 @@
           </w:p>
         </w:tc>
         <w:tc>
+          <w:tcPr>
+            <w:tcBorders>
+              <w:bottom w:val="single"/>
+            </w:tcBorders>
+            <w:vAlign w:val="bottom"/>
+          </w:tcPr>
           <w:p>
             <w:pPr>
               <w:pStyle w:val="Compact"/>
@@ -2733,7 +2876,7 @@
       <w:tblPr>
         <w:tblStyle w:val="Table"/>
         <w:tblW w:type="pct" w:w="5000.0"/>
-        <w:tblLook w:firstRow="1" w:lastRow="0" w:firstColumn="0" w:lastColumn="0" w:noHBand="0" w:noVBand="0" w:val="0020"/>
+        <w:tblLook w:firstRow="1" w:lastRow="0" w:firstColumn="0" w:lastColumn="0" w:noHBand="0" w:noVBand="0"/>
       </w:tblPr>
       <w:tblGrid>
         <w:gridCol w:w="424"/>
@@ -2745,7 +2888,16 @@
         <w:gridCol w:w="777"/>
       </w:tblGrid>
       <w:tr>
-        <w:tc>
+        <w:trPr>
+          <w:cnfStyle w:firstRow="1"/>
+        </w:trPr>
+        <w:tc>
+          <w:tcPr>
+            <w:tcBorders>
+              <w:bottom w:val="single"/>
+            </w:tcBorders>
+            <w:vAlign w:val="bottom"/>
+          </w:tcPr>
           <w:p>
             <w:pPr>
               <w:pStyle w:val="Compact"/>
@@ -2757,6 +2909,12 @@
           </w:p>
         </w:tc>
         <w:tc>
+          <w:tcPr>
+            <w:tcBorders>
+              <w:bottom w:val="single"/>
+            </w:tcBorders>
+            <w:vAlign w:val="bottom"/>
+          </w:tcPr>
           <w:p>
             <w:pPr>
               <w:pStyle w:val="Compact"/>
@@ -2768,6 +2926,12 @@
           </w:p>
         </w:tc>
         <w:tc>
+          <w:tcPr>
+            <w:tcBorders>
+              <w:bottom w:val="single"/>
+            </w:tcBorders>
+            <w:vAlign w:val="bottom"/>
+          </w:tcPr>
           <w:p>
             <w:pPr>
               <w:pStyle w:val="Compact"/>
@@ -2779,6 +2943,12 @@
           </w:p>
         </w:tc>
         <w:tc>
+          <w:tcPr>
+            <w:tcBorders>
+              <w:bottom w:val="single"/>
+            </w:tcBorders>
+            <w:vAlign w:val="bottom"/>
+          </w:tcPr>
           <w:p>
             <w:pPr>
               <w:pStyle w:val="Compact"/>
@@ -2790,6 +2960,12 @@
           </w:p>
         </w:tc>
         <w:tc>
+          <w:tcPr>
+            <w:tcBorders>
+              <w:bottom w:val="single"/>
+            </w:tcBorders>
+            <w:vAlign w:val="bottom"/>
+          </w:tcPr>
           <w:p>
             <w:pPr>
               <w:pStyle w:val="Compact"/>
@@ -2801,6 +2977,12 @@
           </w:p>
         </w:tc>
         <w:tc>
+          <w:tcPr>
+            <w:tcBorders>
+              <w:bottom w:val="single"/>
+            </w:tcBorders>
+            <w:vAlign w:val="bottom"/>
+          </w:tcPr>
           <w:p>
             <w:pPr>
               <w:pStyle w:val="Compact"/>
@@ -2812,6 +2994,12 @@
           </w:p>
         </w:tc>
         <w:tc>
+          <w:tcPr>
+            <w:tcBorders>
+              <w:bottom w:val="single"/>
+            </w:tcBorders>
+            <w:vAlign w:val="bottom"/>
+          </w:tcPr>
           <w:p>
             <w:pPr>
               <w:pStyle w:val="Compact"/>
@@ -3094,7 +3282,7 @@
       <w:tblPr>
         <w:tblStyle w:val="Table"/>
         <w:tblW w:type="pct" w:w="5000.0"/>
-        <w:tblLook w:firstRow="1" w:lastRow="0" w:firstColumn="0" w:lastColumn="0" w:noHBand="0" w:noVBand="0" w:val="0020"/>
+        <w:tblLook w:firstRow="1" w:lastRow="0" w:firstColumn="0" w:lastColumn="0" w:noHBand="0" w:noVBand="0"/>
       </w:tblPr>
       <w:tblGrid>
         <w:gridCol w:w="1703"/>
@@ -3105,7 +3293,16 @@
         <w:gridCol w:w="1490"/>
       </w:tblGrid>
       <w:tr>
-        <w:tc>
+        <w:trPr>
+          <w:cnfStyle w:firstRow="1"/>
+        </w:trPr>
+        <w:tc>
+          <w:tcPr>
+            <w:tcBorders>
+              <w:bottom w:val="single"/>
+            </w:tcBorders>
+            <w:vAlign w:val="bottom"/>
+          </w:tcPr>
           <w:p>
             <w:pPr>
               <w:pStyle w:val="Compact"/>
@@ -3117,6 +3314,12 @@
           </w:p>
         </w:tc>
         <w:tc>
+          <w:tcPr>
+            <w:tcBorders>
+              <w:bottom w:val="single"/>
+            </w:tcBorders>
+            <w:vAlign w:val="bottom"/>
+          </w:tcPr>
           <w:p>
             <w:pPr>
               <w:pStyle w:val="Compact"/>
@@ -3128,6 +3331,12 @@
           </w:p>
         </w:tc>
         <w:tc>
+          <w:tcPr>
+            <w:tcBorders>
+              <w:bottom w:val="single"/>
+            </w:tcBorders>
+            <w:vAlign w:val="bottom"/>
+          </w:tcPr>
           <w:p>
             <w:pPr>
               <w:pStyle w:val="Compact"/>
@@ -3139,6 +3348,12 @@
           </w:p>
         </w:tc>
         <w:tc>
+          <w:tcPr>
+            <w:tcBorders>
+              <w:bottom w:val="single"/>
+            </w:tcBorders>
+            <w:vAlign w:val="bottom"/>
+          </w:tcPr>
           <w:p>
             <w:pPr>
               <w:pStyle w:val="Compact"/>
@@ -3150,6 +3365,12 @@
           </w:p>
         </w:tc>
         <w:tc>
+          <w:tcPr>
+            <w:tcBorders>
+              <w:bottom w:val="single"/>
+            </w:tcBorders>
+            <w:vAlign w:val="bottom"/>
+          </w:tcPr>
           <w:p>
             <w:pPr>
               <w:pStyle w:val="Compact"/>
@@ -3161,6 +3382,12 @@
           </w:p>
         </w:tc>
         <w:tc>
+          <w:tcPr>
+            <w:tcBorders>
+              <w:bottom w:val="single"/>
+            </w:tcBorders>
+            <w:vAlign w:val="bottom"/>
+          </w:tcPr>
           <w:p>
             <w:pPr>
               <w:pStyle w:val="Compact"/>
@@ -4623,7 +4850,7 @@
       <w:tblPr>
         <w:tblStyle w:val="Table"/>
         <w:tblW w:type="pct" w:w="5000.0"/>
-        <w:tblLook w:firstRow="1" w:lastRow="0" w:firstColumn="0" w:lastColumn="0" w:noHBand="0" w:noVBand="0" w:val="0020"/>
+        <w:tblLook w:firstRow="1" w:lastRow="0" w:firstColumn="0" w:lastColumn="0" w:noHBand="0" w:noVBand="0"/>
       </w:tblPr>
       <w:tblGrid>
         <w:gridCol w:w="398"/>
@@ -4632,7 +4859,16 @@
         <w:gridCol w:w="2905"/>
       </w:tblGrid>
       <w:tr>
-        <w:tc>
+        <w:trPr>
+          <w:cnfStyle w:firstRow="1"/>
+        </w:trPr>
+        <w:tc>
+          <w:tcPr>
+            <w:tcBorders>
+              <w:bottom w:val="single"/>
+            </w:tcBorders>
+            <w:vAlign w:val="bottom"/>
+          </w:tcPr>
           <w:p>
             <w:pPr>
               <w:pStyle w:val="Compact"/>
@@ -4644,6 +4880,12 @@
           </w:p>
         </w:tc>
         <w:tc>
+          <w:tcPr>
+            <w:tcBorders>
+              <w:bottom w:val="single"/>
+            </w:tcBorders>
+            <w:vAlign w:val="bottom"/>
+          </w:tcPr>
           <w:p>
             <w:pPr>
               <w:pStyle w:val="Compact"/>
@@ -4655,6 +4897,12 @@
           </w:p>
         </w:tc>
         <w:tc>
+          <w:tcPr>
+            <w:tcBorders>
+              <w:bottom w:val="single"/>
+            </w:tcBorders>
+            <w:vAlign w:val="bottom"/>
+          </w:tcPr>
           <w:p>
             <w:pPr>
               <w:pStyle w:val="Compact"/>
@@ -4666,6 +4914,12 @@
           </w:p>
         </w:tc>
         <w:tc>
+          <w:tcPr>
+            <w:tcBorders>
+              <w:bottom w:val="single"/>
+            </w:tcBorders>
+            <w:vAlign w:val="bottom"/>
+          </w:tcPr>
           <w:p>
             <w:pPr>
               <w:pStyle w:val="Compact"/>
@@ -5109,7 +5363,7 @@
       <w:tblPr>
         <w:tblStyle w:val="Table"/>
         <w:tblW w:type="pct" w:w="5000.0"/>
-        <w:tblLook w:firstRow="1" w:lastRow="0" w:firstColumn="0" w:lastColumn="0" w:noHBand="0" w:noVBand="0" w:val="0020"/>
+        <w:tblLook w:firstRow="1" w:lastRow="0" w:firstColumn="0" w:lastColumn="0" w:noHBand="0" w:noVBand="0"/>
       </w:tblPr>
       <w:tblGrid>
         <w:gridCol w:w="1242"/>
@@ -5120,7 +5374,16 @@
         <w:gridCol w:w="3209"/>
       </w:tblGrid>
       <w:tr>
-        <w:tc>
+        <w:trPr>
+          <w:cnfStyle w:firstRow="1"/>
+        </w:trPr>
+        <w:tc>
+          <w:tcPr>
+            <w:tcBorders>
+              <w:bottom w:val="single"/>
+            </w:tcBorders>
+            <w:vAlign w:val="bottom"/>
+          </w:tcPr>
           <w:p>
             <w:pPr>
               <w:pStyle w:val="Compact"/>
@@ -5136,6 +5399,12 @@
           </w:p>
         </w:tc>
         <w:tc>
+          <w:tcPr>
+            <w:tcBorders>
+              <w:bottom w:val="single"/>
+            </w:tcBorders>
+            <w:vAlign w:val="bottom"/>
+          </w:tcPr>
           <w:p>
             <w:pPr>
               <w:pStyle w:val="Compact"/>
@@ -5147,6 +5416,12 @@
           </w:p>
         </w:tc>
         <w:tc>
+          <w:tcPr>
+            <w:tcBorders>
+              <w:bottom w:val="single"/>
+            </w:tcBorders>
+            <w:vAlign w:val="bottom"/>
+          </w:tcPr>
           <w:p>
             <w:pPr>
               <w:pStyle w:val="Compact"/>
@@ -5158,6 +5433,12 @@
           </w:p>
         </w:tc>
         <w:tc>
+          <w:tcPr>
+            <w:tcBorders>
+              <w:bottom w:val="single"/>
+            </w:tcBorders>
+            <w:vAlign w:val="bottom"/>
+          </w:tcPr>
           <w:p>
             <w:pPr>
               <w:pStyle w:val="Compact"/>
@@ -5169,6 +5450,12 @@
           </w:p>
         </w:tc>
         <w:tc>
+          <w:tcPr>
+            <w:tcBorders>
+              <w:bottom w:val="single"/>
+            </w:tcBorders>
+            <w:vAlign w:val="bottom"/>
+          </w:tcPr>
           <w:p>
             <w:pPr>
               <w:pStyle w:val="Compact"/>
@@ -5180,6 +5467,12 @@
           </w:p>
         </w:tc>
         <w:tc>
+          <w:tcPr>
+            <w:tcBorders>
+              <w:bottom w:val="single"/>
+            </w:tcBorders>
+            <w:vAlign w:val="bottom"/>
+          </w:tcPr>
           <w:p>
             <w:pPr>
               <w:pStyle w:val="Compact"/>
@@ -5865,11 +6158,20 @@
       <w:tblPr>
         <w:tblStyle w:val="Table"/>
         <w:tblW w:type="pct" w:w="0.0"/>
-        <w:tblLook w:firstRow="1" w:lastRow="0" w:firstColumn="0" w:lastColumn="0" w:noHBand="0" w:noVBand="0" w:val="0020"/>
+        <w:tblLook w:firstRow="1" w:lastRow="0" w:firstColumn="0" w:lastColumn="0" w:noHBand="0" w:noVBand="0"/>
       </w:tblPr>
       <w:tblGrid/>
       <w:tr>
-        <w:tc>
+        <w:trPr>
+          <w:cnfStyle w:firstRow="1"/>
+        </w:trPr>
+        <w:tc>
+          <w:tcPr>
+            <w:tcBorders>
+              <w:bottom w:val="single"/>
+            </w:tcBorders>
+            <w:vAlign w:val="bottom"/>
+          </w:tcPr>
           <w:p>
             <w:pPr>
               <w:pStyle w:val="Compact"/>
@@ -5881,6 +6183,12 @@
           </w:p>
         </w:tc>
         <w:tc>
+          <w:tcPr>
+            <w:tcBorders>
+              <w:bottom w:val="single"/>
+            </w:tcBorders>
+            <w:vAlign w:val="bottom"/>
+          </w:tcPr>
           <w:p>
             <w:pPr>
               <w:pStyle w:val="Compact"/>
@@ -5892,6 +6200,12 @@
           </w:p>
         </w:tc>
         <w:tc>
+          <w:tcPr>
+            <w:tcBorders>
+              <w:bottom w:val="single"/>
+            </w:tcBorders>
+            <w:vAlign w:val="bottom"/>
+          </w:tcPr>
           <w:p>
             <w:pPr>
               <w:pStyle w:val="Compact"/>
@@ -5903,6 +6217,12 @@
           </w:p>
         </w:tc>
         <w:tc>
+          <w:tcPr>
+            <w:tcBorders>
+              <w:bottom w:val="single"/>
+            </w:tcBorders>
+            <w:vAlign w:val="bottom"/>
+          </w:tcPr>
           <w:p>
             <w:pPr>
               <w:pStyle w:val="Compact"/>
@@ -6229,7 +6549,7 @@
       <w:tblPr>
         <w:tblStyle w:val="Table"/>
         <w:tblW w:type="pct" w:w="4999.999999999999"/>
-        <w:tblLook w:firstRow="1" w:lastRow="0" w:firstColumn="0" w:lastColumn="0" w:noHBand="0" w:noVBand="0" w:val="0020"/>
+        <w:tblLook w:firstRow="1" w:lastRow="0" w:firstColumn="0" w:lastColumn="0" w:noHBand="0" w:noVBand="0"/>
       </w:tblPr>
       <w:tblGrid>
         <w:gridCol w:w="380"/>
@@ -6239,7 +6559,16 @@
         <w:gridCol w:w="696"/>
       </w:tblGrid>
       <w:tr>
-        <w:tc>
+        <w:trPr>
+          <w:cnfStyle w:firstRow="1"/>
+        </w:trPr>
+        <w:tc>
+          <w:tcPr>
+            <w:tcBorders>
+              <w:bottom w:val="single"/>
+            </w:tcBorders>
+            <w:vAlign w:val="bottom"/>
+          </w:tcPr>
           <w:p>
             <w:pPr>
               <w:pStyle w:val="Compact"/>
@@ -6251,6 +6580,12 @@
           </w:p>
         </w:tc>
         <w:tc>
+          <w:tcPr>
+            <w:tcBorders>
+              <w:bottom w:val="single"/>
+            </w:tcBorders>
+            <w:vAlign w:val="bottom"/>
+          </w:tcPr>
           <w:p>
             <w:pPr>
               <w:pStyle w:val="Compact"/>
@@ -6262,6 +6597,12 @@
           </w:p>
         </w:tc>
         <w:tc>
+          <w:tcPr>
+            <w:tcBorders>
+              <w:bottom w:val="single"/>
+            </w:tcBorders>
+            <w:vAlign w:val="bottom"/>
+          </w:tcPr>
           <w:p>
             <w:pPr>
               <w:pStyle w:val="Compact"/>
@@ -6273,6 +6614,12 @@
           </w:p>
         </w:tc>
         <w:tc>
+          <w:tcPr>
+            <w:tcBorders>
+              <w:bottom w:val="single"/>
+            </w:tcBorders>
+            <w:vAlign w:val="bottom"/>
+          </w:tcPr>
           <w:p>
             <w:pPr>
               <w:pStyle w:val="Compact"/>
@@ -6284,6 +6631,12 @@
           </w:p>
         </w:tc>
         <w:tc>
+          <w:tcPr>
+            <w:tcBorders>
+              <w:bottom w:val="single"/>
+            </w:tcBorders>
+            <w:vAlign w:val="bottom"/>
+          </w:tcPr>
           <w:p>
             <w:pPr>
               <w:pStyle w:val="Compact"/>
@@ -6577,7 +6930,7 @@
       <w:tblPr>
         <w:tblStyle w:val="Table"/>
         <w:tblW w:type="pct" w:w="5000.0"/>
-        <w:tblLook w:firstRow="1" w:lastRow="0" w:firstColumn="0" w:lastColumn="0" w:noHBand="0" w:noVBand="0" w:val="0020"/>
+        <w:tblLook w:firstRow="1" w:lastRow="0" w:firstColumn="0" w:lastColumn="0" w:noHBand="0" w:noVBand="0"/>
       </w:tblPr>
       <w:tblGrid>
         <w:gridCol w:w="286"/>
@@ -6589,7 +6942,16 @@
         <w:gridCol w:w="315"/>
       </w:tblGrid>
       <w:tr>
-        <w:tc>
+        <w:trPr>
+          <w:cnfStyle w:firstRow="1"/>
+        </w:trPr>
+        <w:tc>
+          <w:tcPr>
+            <w:tcBorders>
+              <w:bottom w:val="single"/>
+            </w:tcBorders>
+            <w:vAlign w:val="bottom"/>
+          </w:tcPr>
           <w:p>
             <w:pPr>
               <w:pStyle w:val="Compact"/>
@@ -6601,6 +6963,12 @@
           </w:p>
         </w:tc>
         <w:tc>
+          <w:tcPr>
+            <w:tcBorders>
+              <w:bottom w:val="single"/>
+            </w:tcBorders>
+            <w:vAlign w:val="bottom"/>
+          </w:tcPr>
           <w:p>
             <w:pPr>
               <w:pStyle w:val="Compact"/>
@@ -6612,6 +6980,12 @@
           </w:p>
         </w:tc>
         <w:tc>
+          <w:tcPr>
+            <w:tcBorders>
+              <w:bottom w:val="single"/>
+            </w:tcBorders>
+            <w:vAlign w:val="bottom"/>
+          </w:tcPr>
           <w:p>
             <w:pPr>
               <w:pStyle w:val="Compact"/>
@@ -6623,6 +6997,12 @@
           </w:p>
         </w:tc>
         <w:tc>
+          <w:tcPr>
+            <w:tcBorders>
+              <w:bottom w:val="single"/>
+            </w:tcBorders>
+            <w:vAlign w:val="bottom"/>
+          </w:tcPr>
           <w:p>
             <w:pPr>
               <w:pStyle w:val="Compact"/>
@@ -6634,6 +7014,12 @@
           </w:p>
         </w:tc>
         <w:tc>
+          <w:tcPr>
+            <w:tcBorders>
+              <w:bottom w:val="single"/>
+            </w:tcBorders>
+            <w:vAlign w:val="bottom"/>
+          </w:tcPr>
           <w:p>
             <w:pPr>
               <w:pStyle w:val="Compact"/>
@@ -6645,6 +7031,12 @@
           </w:p>
         </w:tc>
         <w:tc>
+          <w:tcPr>
+            <w:tcBorders>
+              <w:bottom w:val="single"/>
+            </w:tcBorders>
+            <w:vAlign w:val="bottom"/>
+          </w:tcPr>
           <w:p>
             <w:pPr>
               <w:pStyle w:val="Compact"/>
@@ -6656,6 +7048,12 @@
           </w:p>
         </w:tc>
         <w:tc>
+          <w:tcPr>
+            <w:tcBorders>
+              <w:bottom w:val="single"/>
+            </w:tcBorders>
+            <w:vAlign w:val="bottom"/>
+          </w:tcPr>
           <w:p>
             <w:pPr>
               <w:pStyle w:val="Compact"/>
@@ -7442,7 +7840,7 @@
       <w:tblPr>
         <w:tblStyle w:val="Table"/>
         <w:tblW w:type="pct" w:w="5000.0"/>
-        <w:tblLook w:firstRow="1" w:lastRow="0" w:firstColumn="0" w:lastColumn="0" w:noHBand="0" w:noVBand="0" w:val="0020"/>
+        <w:tblLook w:firstRow="1" w:lastRow="0" w:firstColumn="0" w:lastColumn="0" w:noHBand="0" w:noVBand="0"/>
       </w:tblPr>
       <w:tblGrid>
         <w:gridCol w:w="208"/>
@@ -7451,7 +7849,16 @@
         <w:gridCol w:w="1369"/>
       </w:tblGrid>
       <w:tr>
-        <w:tc>
+        <w:trPr>
+          <w:cnfStyle w:firstRow="1"/>
+        </w:trPr>
+        <w:tc>
+          <w:tcPr>
+            <w:tcBorders>
+              <w:bottom w:val="single"/>
+            </w:tcBorders>
+            <w:vAlign w:val="bottom"/>
+          </w:tcPr>
           <w:p>
             <w:pPr>
               <w:pStyle w:val="Compact"/>
@@ -7463,6 +7870,12 @@
           </w:p>
         </w:tc>
         <w:tc>
+          <w:tcPr>
+            <w:tcBorders>
+              <w:bottom w:val="single"/>
+            </w:tcBorders>
+            <w:vAlign w:val="bottom"/>
+          </w:tcPr>
           <w:p>
             <w:pPr>
               <w:pStyle w:val="Compact"/>
@@ -7474,6 +7887,12 @@
           </w:p>
         </w:tc>
         <w:tc>
+          <w:tcPr>
+            <w:tcBorders>
+              <w:bottom w:val="single"/>
+            </w:tcBorders>
+            <w:vAlign w:val="bottom"/>
+          </w:tcPr>
           <w:p>
             <w:pPr>
               <w:pStyle w:val="Compact"/>
@@ -7485,6 +7904,12 @@
           </w:p>
         </w:tc>
         <w:tc>
+          <w:tcPr>
+            <w:tcBorders>
+              <w:bottom w:val="single"/>
+            </w:tcBorders>
+            <w:vAlign w:val="bottom"/>
+          </w:tcPr>
           <w:p>
             <w:pPr>
               <w:pStyle w:val="Compact"/>
@@ -7953,7 +8378,7 @@
       <w:tblPr>
         <w:tblStyle w:val="Table"/>
         <w:tblW w:type="pct" w:w="5000.0"/>
-        <w:tblLook w:firstRow="1" w:lastRow="0" w:firstColumn="0" w:lastColumn="0" w:noHBand="0" w:noVBand="0" w:val="0020"/>
+        <w:tblLook w:firstRow="1" w:lastRow="0" w:firstColumn="0" w:lastColumn="0" w:noHBand="0" w:noVBand="0"/>
       </w:tblPr>
       <w:tblGrid>
         <w:gridCol w:w="668"/>
@@ -7963,7 +8388,16 @@
         <w:gridCol w:w="4371"/>
       </w:tblGrid>
       <w:tr>
-        <w:tc>
+        <w:trPr>
+          <w:cnfStyle w:firstRow="1"/>
+        </w:trPr>
+        <w:tc>
+          <w:tcPr>
+            <w:tcBorders>
+              <w:bottom w:val="single"/>
+            </w:tcBorders>
+            <w:vAlign w:val="bottom"/>
+          </w:tcPr>
           <w:p>
             <w:pPr>
               <w:pStyle w:val="Compact"/>
@@ -7975,6 +8409,12 @@
           </w:p>
         </w:tc>
         <w:tc>
+          <w:tcPr>
+            <w:tcBorders>
+              <w:bottom w:val="single"/>
+            </w:tcBorders>
+            <w:vAlign w:val="bottom"/>
+          </w:tcPr>
           <w:p>
             <w:pPr>
               <w:pStyle w:val="Compact"/>
@@ -7986,6 +8426,12 @@
           </w:p>
         </w:tc>
         <w:tc>
+          <w:tcPr>
+            <w:tcBorders>
+              <w:bottom w:val="single"/>
+            </w:tcBorders>
+            <w:vAlign w:val="bottom"/>
+          </w:tcPr>
           <w:p>
             <w:pPr>
               <w:pStyle w:val="Compact"/>
@@ -7997,6 +8443,12 @@
           </w:p>
         </w:tc>
         <w:tc>
+          <w:tcPr>
+            <w:tcBorders>
+              <w:bottom w:val="single"/>
+            </w:tcBorders>
+            <w:vAlign w:val="bottom"/>
+          </w:tcPr>
           <w:p>
             <w:pPr>
               <w:pStyle w:val="Compact"/>
@@ -8008,6 +8460,12 @@
           </w:p>
         </w:tc>
         <w:tc>
+          <w:tcPr>
+            <w:tcBorders>
+              <w:bottom w:val="single"/>
+            </w:tcBorders>
+            <w:vAlign w:val="bottom"/>
+          </w:tcPr>
           <w:p>
             <w:pPr>
               <w:pStyle w:val="Compact"/>
@@ -8965,11 +9423,20 @@
       <w:tblPr>
         <w:tblStyle w:val="Table"/>
         <w:tblW w:type="pct" w:w="0.0"/>
-        <w:tblLook w:firstRow="1" w:lastRow="0" w:firstColumn="0" w:lastColumn="0" w:noHBand="0" w:noVBand="0" w:val="0020"/>
+        <w:tblLook w:firstRow="1" w:lastRow="0" w:firstColumn="0" w:lastColumn="0" w:noHBand="0" w:noVBand="0"/>
       </w:tblPr>
       <w:tblGrid/>
       <w:tr>
-        <w:tc>
+        <w:trPr>
+          <w:cnfStyle w:firstRow="1"/>
+        </w:trPr>
+        <w:tc>
+          <w:tcPr>
+            <w:tcBorders>
+              <w:bottom w:val="single"/>
+            </w:tcBorders>
+            <w:vAlign w:val="bottom"/>
+          </w:tcPr>
           <w:p>
             <w:pPr>
               <w:pStyle w:val="Compact"/>
@@ -8981,6 +9448,12 @@
           </w:p>
         </w:tc>
         <w:tc>
+          <w:tcPr>
+            <w:tcBorders>
+              <w:bottom w:val="single"/>
+            </w:tcBorders>
+            <w:vAlign w:val="bottom"/>
+          </w:tcPr>
           <w:p>
             <w:pPr>
               <w:pStyle w:val="Compact"/>
@@ -8992,6 +9465,12 @@
           </w:p>
         </w:tc>
         <w:tc>
+          <w:tcPr>
+            <w:tcBorders>
+              <w:bottom w:val="single"/>
+            </w:tcBorders>
+            <w:vAlign w:val="bottom"/>
+          </w:tcPr>
           <w:p>
             <w:pPr>
               <w:pStyle w:val="Compact"/>
@@ -9438,11 +9917,20 @@
       <w:tblPr>
         <w:tblStyle w:val="Table"/>
         <w:tblW w:type="pct" w:w="0.0"/>
-        <w:tblLook w:firstRow="1" w:lastRow="0" w:firstColumn="0" w:lastColumn="0" w:noHBand="0" w:noVBand="0" w:val="0020"/>
+        <w:tblLook w:firstRow="1" w:lastRow="0" w:firstColumn="0" w:lastColumn="0" w:noHBand="0" w:noVBand="0"/>
       </w:tblPr>
       <w:tblGrid/>
       <w:tr>
-        <w:tc>
+        <w:trPr>
+          <w:cnfStyle w:firstRow="1"/>
+        </w:trPr>
+        <w:tc>
+          <w:tcPr>
+            <w:tcBorders>
+              <w:bottom w:val="single"/>
+            </w:tcBorders>
+            <w:vAlign w:val="bottom"/>
+          </w:tcPr>
           <w:p>
             <w:pPr>
               <w:pStyle w:val="Compact"/>
@@ -9454,6 +9942,12 @@
           </w:p>
         </w:tc>
         <w:tc>
+          <w:tcPr>
+            <w:tcBorders>
+              <w:bottom w:val="single"/>
+            </w:tcBorders>
+            <w:vAlign w:val="bottom"/>
+          </w:tcPr>
           <w:p>
             <w:pPr>
               <w:pStyle w:val="Compact"/>
@@ -9809,7 +10303,7 @@
       <w:tblPr>
         <w:tblStyle w:val="Table"/>
         <w:tblW w:type="pct" w:w="5000.0"/>
-        <w:tblLook w:firstRow="1" w:lastRow="0" w:firstColumn="0" w:lastColumn="0" w:noHBand="0" w:noVBand="0" w:val="0020"/>
+        <w:tblLook w:firstRow="1" w:lastRow="0" w:firstColumn="0" w:lastColumn="0" w:noHBand="0" w:noVBand="0"/>
       </w:tblPr>
       <w:tblGrid>
         <w:gridCol w:w="516"/>
@@ -9817,7 +10311,16 @@
         <w:gridCol w:w="3960"/>
       </w:tblGrid>
       <w:tr>
-        <w:tc>
+        <w:trPr>
+          <w:cnfStyle w:firstRow="1"/>
+        </w:trPr>
+        <w:tc>
+          <w:tcPr>
+            <w:tcBorders>
+              <w:bottom w:val="single"/>
+            </w:tcBorders>
+            <w:vAlign w:val="bottom"/>
+          </w:tcPr>
           <w:p>
             <w:pPr>
               <w:pStyle w:val="Compact"/>
@@ -9829,6 +10332,12 @@
           </w:p>
         </w:tc>
         <w:tc>
+          <w:tcPr>
+            <w:tcBorders>
+              <w:bottom w:val="single"/>
+            </w:tcBorders>
+            <w:vAlign w:val="bottom"/>
+          </w:tcPr>
           <w:p>
             <w:pPr>
               <w:pStyle w:val="Compact"/>
@@ -9849,6 +10358,12 @@
           </w:p>
         </w:tc>
         <w:tc>
+          <w:tcPr>
+            <w:tcBorders>
+              <w:bottom w:val="single"/>
+            </w:tcBorders>
+            <w:vAlign w:val="bottom"/>
+          </w:tcPr>
           <w:p>
             <w:pPr>
               <w:pStyle w:val="Compact"/>
@@ -11207,7 +11722,7 @@
       <w:tblPr>
         <w:tblStyle w:val="Table"/>
         <w:tblW w:type="pct" w:w="5000.0"/>
-        <w:tblLook w:firstRow="1" w:lastRow="0" w:firstColumn="0" w:lastColumn="0" w:noHBand="0" w:noVBand="0" w:val="0020"/>
+        <w:tblLook w:firstRow="1" w:lastRow="0" w:firstColumn="0" w:lastColumn="0" w:noHBand="0" w:noVBand="0"/>
       </w:tblPr>
       <w:tblGrid>
         <w:gridCol w:w="1834"/>
@@ -11216,7 +11731,16 @@
         <w:gridCol w:w="2334"/>
       </w:tblGrid>
       <w:tr>
-        <w:tc>
+        <w:trPr>
+          <w:cnfStyle w:firstRow="1"/>
+        </w:trPr>
+        <w:tc>
+          <w:tcPr>
+            <w:tcBorders>
+              <w:bottom w:val="single"/>
+            </w:tcBorders>
+            <w:vAlign w:val="bottom"/>
+          </w:tcPr>
           <w:p>
             <w:pPr>
               <w:pStyle w:val="Compact"/>
@@ -11228,6 +11752,12 @@
           </w:p>
         </w:tc>
         <w:tc>
+          <w:tcPr>
+            <w:tcBorders>
+              <w:bottom w:val="single"/>
+            </w:tcBorders>
+            <w:vAlign w:val="bottom"/>
+          </w:tcPr>
           <w:p>
             <w:pPr>
               <w:pStyle w:val="Compact"/>
@@ -11239,6 +11769,12 @@
           </w:p>
         </w:tc>
         <w:tc>
+          <w:tcPr>
+            <w:tcBorders>
+              <w:bottom w:val="single"/>
+            </w:tcBorders>
+            <w:vAlign w:val="bottom"/>
+          </w:tcPr>
           <w:p>
             <w:pPr>
               <w:pStyle w:val="Compact"/>
@@ -11250,6 +11786,12 @@
           </w:p>
         </w:tc>
         <w:tc>
+          <w:tcPr>
+            <w:tcBorders>
+              <w:bottom w:val="single"/>
+            </w:tcBorders>
+            <w:vAlign w:val="bottom"/>
+          </w:tcPr>
           <w:p>
             <w:pPr>
               <w:pStyle w:val="Compact"/>
@@ -16198,21 +16740,6 @@
         <w:right w:w="108" w:type="dxa"/>
       </w:tblCellMar>
     </w:tblPr>
-    <w:tblStylePr w:type="firstRow">
-      <w:tblPr>
-        <w:jc w:val="left"/>
-        <w:tblInd w:w="0" w:type="dxa"/>
-      </w:tblPr>
-      <w:trPr>
-        <w:jc w:val="left"/>
-      </w:trPr>
-      <w:tcPr>
-        <w:vAlign w:val="bottom"/>
-        <w:tcBorders>
-          <w:bottom w:val="single"/>
-        </w:tcBorders>
-      </w:tcPr>
-    </w:tblStylePr>
   </w:style>
   <w:style w:type="paragraph" w:customStyle="1" w:styleId="DefinitionTerm">
     <w:name w:val="Definition Term"/>

</xml_diff>

<commit_message>
First draft (minus formatting)
</commit_message>
<xml_diff>
--- a/src/thesis/Water Quality, Perception and Knowledge in China.docx
+++ b/src/thesis/Water Quality, Perception and Knowledge in China.docx
@@ -102,25 +102,690 @@
         <w:pStyle w:val="Abstract"/>
       </w:pPr>
       <w:r>
-        <w:t xml:space="preserve">write</w:t>
-      </w:r>
-      <w:r>
-        <w:t xml:space="preserve"> </w:t>
-      </w:r>
-      <w:r>
-        <w:t xml:space="preserve">this</w:t>
-      </w:r>
-      <w:r>
-        <w:t xml:space="preserve"> </w:t>
-      </w:r>
-      <w:r>
-        <w:t xml:space="preserve">abstract</w:t>
-      </w:r>
-      <w:r>
-        <w:t xml:space="preserve"> </w:t>
-      </w:r>
-      <w:r>
-        <w:t xml:space="preserve">later…</w:t>
+        <w:t xml:space="preserve">Poor</w:t>
+      </w:r>
+      <w:r>
+        <w:t xml:space="preserve"> </w:t>
+      </w:r>
+      <w:r>
+        <w:t xml:space="preserve">water</w:t>
+      </w:r>
+      <w:r>
+        <w:t xml:space="preserve"> </w:t>
+      </w:r>
+      <w:r>
+        <w:t xml:space="preserve">quality</w:t>
+      </w:r>
+      <w:r>
+        <w:t xml:space="preserve"> </w:t>
+      </w:r>
+      <w:r>
+        <w:t xml:space="preserve">and</w:t>
+      </w:r>
+      <w:r>
+        <w:t xml:space="preserve"> </w:t>
+      </w:r>
+      <w:r>
+        <w:t xml:space="preserve">its</w:t>
+      </w:r>
+      <w:r>
+        <w:t xml:space="preserve"> </w:t>
+      </w:r>
+      <w:r>
+        <w:t xml:space="preserve">grave</w:t>
+      </w:r>
+      <w:r>
+        <w:t xml:space="preserve"> </w:t>
+      </w:r>
+      <w:r>
+        <w:t xml:space="preserve">implications</w:t>
+      </w:r>
+      <w:r>
+        <w:t xml:space="preserve"> </w:t>
+      </w:r>
+      <w:r>
+        <w:t xml:space="preserve">for</w:t>
+      </w:r>
+      <w:r>
+        <w:t xml:space="preserve"> </w:t>
+      </w:r>
+      <w:r>
+        <w:t xml:space="preserve">human,</w:t>
+      </w:r>
+      <w:r>
+        <w:t xml:space="preserve"> </w:t>
+      </w:r>
+      <w:r>
+        <w:t xml:space="preserve">economic</w:t>
+      </w:r>
+      <w:r>
+        <w:t xml:space="preserve"> </w:t>
+      </w:r>
+      <w:r>
+        <w:t xml:space="preserve">and</w:t>
+      </w:r>
+      <w:r>
+        <w:t xml:space="preserve"> </w:t>
+      </w:r>
+      <w:r>
+        <w:t xml:space="preserve">political</w:t>
+      </w:r>
+      <w:r>
+        <w:t xml:space="preserve"> </w:t>
+      </w:r>
+      <w:r>
+        <w:t xml:space="preserve">security,</w:t>
+      </w:r>
+      <w:r>
+        <w:t xml:space="preserve"> </w:t>
+      </w:r>
+      <w:r>
+        <w:t xml:space="preserve">are</w:t>
+      </w:r>
+      <w:r>
+        <w:t xml:space="preserve"> </w:t>
+      </w:r>
+      <w:r>
+        <w:t xml:space="preserve">are</w:t>
+      </w:r>
+      <w:r>
+        <w:t xml:space="preserve"> </w:t>
+      </w:r>
+      <w:r>
+        <w:t xml:space="preserve">especially</w:t>
+      </w:r>
+      <w:r>
+        <w:t xml:space="preserve"> </w:t>
+      </w:r>
+      <w:r>
+        <w:t xml:space="preserve">acute</w:t>
+      </w:r>
+      <w:r>
+        <w:t xml:space="preserve"> </w:t>
+      </w:r>
+      <w:r>
+        <w:t xml:space="preserve">in</w:t>
+      </w:r>
+      <w:r>
+        <w:t xml:space="preserve"> </w:t>
+      </w:r>
+      <w:r>
+        <w:t xml:space="preserve">China.</w:t>
+      </w:r>
+      <w:r>
+        <w:t xml:space="preserve"> </w:t>
+      </w:r>
+      <w:r>
+        <w:t xml:space="preserve">This</w:t>
+      </w:r>
+      <w:r>
+        <w:t xml:space="preserve"> </w:t>
+      </w:r>
+      <w:r>
+        <w:t xml:space="preserve">thesis</w:t>
+      </w:r>
+      <w:r>
+        <w:t xml:space="preserve"> </w:t>
+      </w:r>
+      <w:r>
+        <w:t xml:space="preserve">adds</w:t>
+      </w:r>
+      <w:r>
+        <w:t xml:space="preserve"> </w:t>
+      </w:r>
+      <w:r>
+        <w:t xml:space="preserve">the</w:t>
+      </w:r>
+      <w:r>
+        <w:t xml:space="preserve"> </w:t>
+      </w:r>
+      <w:r>
+        <w:t xml:space="preserve">human</w:t>
+      </w:r>
+      <w:r>
+        <w:t xml:space="preserve"> </w:t>
+      </w:r>
+      <w:r>
+        <w:t xml:space="preserve">experience</w:t>
+      </w:r>
+      <w:r>
+        <w:t xml:space="preserve"> </w:t>
+      </w:r>
+      <w:r>
+        <w:t xml:space="preserve">component</w:t>
+      </w:r>
+      <w:r>
+        <w:t xml:space="preserve"> </w:t>
+      </w:r>
+      <w:r>
+        <w:t xml:space="preserve">by</w:t>
+      </w:r>
+      <w:r>
+        <w:t xml:space="preserve"> </w:t>
+      </w:r>
+      <w:r>
+        <w:t xml:space="preserve">examining</w:t>
+      </w:r>
+      <w:r>
+        <w:t xml:space="preserve"> </w:t>
+      </w:r>
+      <w:r>
+        <w:t xml:space="preserve">how</w:t>
+      </w:r>
+      <w:r>
+        <w:t xml:space="preserve"> </w:t>
+      </w:r>
+      <w:r>
+        <w:t xml:space="preserve">water</w:t>
+      </w:r>
+      <w:r>
+        <w:t xml:space="preserve"> </w:t>
+      </w:r>
+      <w:r>
+        <w:t xml:space="preserve">quality,</w:t>
+      </w:r>
+      <w:r>
+        <w:t xml:space="preserve"> </w:t>
+      </w:r>
+      <w:r>
+        <w:t xml:space="preserve">water</w:t>
+      </w:r>
+      <w:r>
+        <w:t xml:space="preserve"> </w:t>
+      </w:r>
+      <w:r>
+        <w:t xml:space="preserve">quality</w:t>
+      </w:r>
+      <w:r>
+        <w:t xml:space="preserve"> </w:t>
+      </w:r>
+      <w:r>
+        <w:t xml:space="preserve">knowledge</w:t>
+      </w:r>
+      <w:r>
+        <w:t xml:space="preserve"> </w:t>
+      </w:r>
+      <w:r>
+        <w:t xml:space="preserve">and</w:t>
+      </w:r>
+      <w:r>
+        <w:t xml:space="preserve"> </w:t>
+      </w:r>
+      <w:r>
+        <w:t xml:space="preserve">water</w:t>
+      </w:r>
+      <w:r>
+        <w:t xml:space="preserve"> </w:t>
+      </w:r>
+      <w:r>
+        <w:t xml:space="preserve">quality</w:t>
+      </w:r>
+      <w:r>
+        <w:t xml:space="preserve"> </w:t>
+      </w:r>
+      <w:r>
+        <w:t xml:space="preserve">perception</w:t>
+      </w:r>
+      <w:r>
+        <w:t xml:space="preserve"> </w:t>
+      </w:r>
+      <w:r>
+        <w:t xml:space="preserve">are</w:t>
+      </w:r>
+      <w:r>
+        <w:t xml:space="preserve"> </w:t>
+      </w:r>
+      <w:r>
+        <w:t xml:space="preserve">related.</w:t>
+      </w:r>
+      <w:r>
+        <w:t xml:space="preserve"> </w:t>
+      </w:r>
+      <w:r>
+        <w:t xml:space="preserve">Water</w:t>
+      </w:r>
+      <w:r>
+        <w:t xml:space="preserve"> </w:t>
+      </w:r>
+      <w:r>
+        <w:t xml:space="preserve">quality</w:t>
+      </w:r>
+      <w:r>
+        <w:t xml:space="preserve"> </w:t>
+      </w:r>
+      <w:r>
+        <w:t xml:space="preserve">data</w:t>
+      </w:r>
+      <w:r>
+        <w:t xml:space="preserve"> </w:t>
+      </w:r>
+      <w:r>
+        <w:t xml:space="preserve">from</w:t>
+      </w:r>
+      <w:r>
+        <w:t xml:space="preserve"> </w:t>
+      </w:r>
+      <w:r>
+        <w:t xml:space="preserve">337</w:t>
+      </w:r>
+      <w:r>
+        <w:t xml:space="preserve"> </w:t>
+      </w:r>
+      <w:r>
+        <w:t xml:space="preserve">municipal</w:t>
+      </w:r>
+      <w:r>
+        <w:t xml:space="preserve"> </w:t>
+      </w:r>
+      <w:r>
+        <w:t xml:space="preserve">cities</w:t>
+      </w:r>
+      <w:r>
+        <w:t xml:space="preserve"> </w:t>
+      </w:r>
+      <w:r>
+        <w:t xml:space="preserve">and</w:t>
+      </w:r>
+      <w:r>
+        <w:t xml:space="preserve"> </w:t>
+      </w:r>
+      <w:r>
+        <w:t xml:space="preserve">25</w:t>
+      </w:r>
+      <w:r>
+        <w:t xml:space="preserve"> </w:t>
+      </w:r>
+      <w:r>
+        <w:t xml:space="preserve">counties</w:t>
+      </w:r>
+      <w:r>
+        <w:t xml:space="preserve"> </w:t>
+      </w:r>
+      <w:r>
+        <w:t xml:space="preserve">are</w:t>
+      </w:r>
+      <w:r>
+        <w:t xml:space="preserve"> </w:t>
+      </w:r>
+      <w:r>
+        <w:t xml:space="preserve">compared</w:t>
+      </w:r>
+      <w:r>
+        <w:t xml:space="preserve"> </w:t>
+      </w:r>
+      <w:r>
+        <w:t xml:space="preserve">with</w:t>
+      </w:r>
+      <w:r>
+        <w:t xml:space="preserve"> </w:t>
+      </w:r>
+      <m:oMath>
+        <m:r>
+          <m:t>n</m:t>
+        </m:r>
+        <m:r>
+          <m:rPr>
+            <m:sty m:val="p"/>
+          </m:rPr>
+          <m:t>=</m:t>
+        </m:r>
+        <m:r>
+          <m:t>11782</m:t>
+        </m:r>
+      </m:oMath>
+      <w:r>
+        <w:t xml:space="preserve"> </w:t>
+      </w:r>
+      <w:r>
+        <w:t xml:space="preserve">survey</w:t>
+      </w:r>
+      <w:r>
+        <w:t xml:space="preserve"> </w:t>
+      </w:r>
+      <w:r>
+        <w:t xml:space="preserve">respondents.</w:t>
+      </w:r>
+      <w:r>
+        <w:t xml:space="preserve"> </w:t>
+      </w:r>
+      <w:r>
+        <w:t xml:space="preserve">Perceived</w:t>
+      </w:r>
+      <w:r>
+        <w:t xml:space="preserve"> </w:t>
+      </w:r>
+      <w:r>
+        <w:t xml:space="preserve">severity</w:t>
+      </w:r>
+      <w:r>
+        <w:t xml:space="preserve"> </w:t>
+      </w:r>
+      <w:r>
+        <w:t xml:space="preserve">of</w:t>
+      </w:r>
+      <w:r>
+        <w:t xml:space="preserve"> </w:t>
+      </w:r>
+      <w:r>
+        <w:t xml:space="preserve">water</w:t>
+      </w:r>
+      <w:r>
+        <w:t xml:space="preserve"> </w:t>
+      </w:r>
+      <w:r>
+        <w:t xml:space="preserve">pollution</w:t>
+      </w:r>
+      <w:r>
+        <w:t xml:space="preserve"> </w:t>
+      </w:r>
+      <w:r>
+        <w:t xml:space="preserve">increases</w:t>
+      </w:r>
+      <w:r>
+        <w:t xml:space="preserve"> </w:t>
+      </w:r>
+      <w:r>
+        <w:t xml:space="preserve">as</w:t>
+      </w:r>
+      <w:r>
+        <w:t xml:space="preserve"> </w:t>
+      </w:r>
+      <w:r>
+        <w:t xml:space="preserve">water</w:t>
+      </w:r>
+      <w:r>
+        <w:t xml:space="preserve"> </w:t>
+      </w:r>
+      <w:r>
+        <w:t xml:space="preserve">quality</w:t>
+      </w:r>
+      <w:r>
+        <w:t xml:space="preserve"> </w:t>
+      </w:r>
+      <w:r>
+        <w:t xml:space="preserve">worsens,</w:t>
+      </w:r>
+      <w:r>
+        <w:t xml:space="preserve"> </w:t>
+      </w:r>
+      <w:r>
+        <w:t xml:space="preserve">as</w:t>
+      </w:r>
+      <w:r>
+        <w:t xml:space="preserve"> </w:t>
+      </w:r>
+      <w:r>
+        <w:t xml:space="preserve">does</w:t>
+      </w:r>
+      <w:r>
+        <w:t xml:space="preserve"> </w:t>
+      </w:r>
+      <w:r>
+        <w:t xml:space="preserve">knowledge</w:t>
+      </w:r>
+      <w:r>
+        <w:t xml:space="preserve"> </w:t>
+      </w:r>
+      <w:r>
+        <w:t xml:space="preserve">about</w:t>
+      </w:r>
+      <w:r>
+        <w:t xml:space="preserve"> </w:t>
+      </w:r>
+      <w:r>
+        <w:t xml:space="preserve">water</w:t>
+      </w:r>
+      <w:r>
+        <w:t xml:space="preserve"> </w:t>
+      </w:r>
+      <w:r>
+        <w:t xml:space="preserve">quality,</w:t>
+      </w:r>
+      <w:r>
+        <w:t xml:space="preserve"> </w:t>
+      </w:r>
+      <w:r>
+        <w:t xml:space="preserve">and</w:t>
+      </w:r>
+      <w:r>
+        <w:t xml:space="preserve"> </w:t>
+      </w:r>
+      <w:r>
+        <w:t xml:space="preserve">education.</w:t>
+      </w:r>
+      <w:r>
+        <w:t xml:space="preserve"> </w:t>
+      </w:r>
+      <w:r>
+        <w:t xml:space="preserve">Water</w:t>
+      </w:r>
+      <w:r>
+        <w:t xml:space="preserve"> </w:t>
+      </w:r>
+      <w:r>
+        <w:t xml:space="preserve">quality</w:t>
+      </w:r>
+      <w:r>
+        <w:t xml:space="preserve"> </w:t>
+      </w:r>
+      <w:r>
+        <w:t xml:space="preserve">knowledge</w:t>
+      </w:r>
+      <w:r>
+        <w:t xml:space="preserve"> </w:t>
+      </w:r>
+      <w:r>
+        <w:t xml:space="preserve">also</w:t>
+      </w:r>
+      <w:r>
+        <w:t xml:space="preserve"> </w:t>
+      </w:r>
+      <w:r>
+        <w:t xml:space="preserve">improves</w:t>
+      </w:r>
+      <w:r>
+        <w:t xml:space="preserve"> </w:t>
+      </w:r>
+      <w:r>
+        <w:t xml:space="preserve">with</w:t>
+      </w:r>
+      <w:r>
+        <w:t xml:space="preserve"> </w:t>
+      </w:r>
+      <w:r>
+        <w:t xml:space="preserve">increased</w:t>
+      </w:r>
+      <w:r>
+        <w:t xml:space="preserve"> </w:t>
+      </w:r>
+      <w:r>
+        <w:t xml:space="preserve">education</w:t>
+      </w:r>
+      <w:r>
+        <w:t xml:space="preserve"> </w:t>
+      </w:r>
+      <w:r>
+        <w:t xml:space="preserve">and</w:t>
+      </w:r>
+      <w:r>
+        <w:t xml:space="preserve"> </w:t>
+      </w:r>
+      <w:r>
+        <w:t xml:space="preserve">with</w:t>
+      </w:r>
+      <w:r>
+        <w:t xml:space="preserve"> </w:t>
+      </w:r>
+      <w:r>
+        <w:t xml:space="preserve">worse</w:t>
+      </w:r>
+      <w:r>
+        <w:t xml:space="preserve"> </w:t>
+      </w:r>
+      <w:r>
+        <w:t xml:space="preserve">water</w:t>
+      </w:r>
+      <w:r>
+        <w:t xml:space="preserve"> </w:t>
+      </w:r>
+      <w:r>
+        <w:t xml:space="preserve">quality.</w:t>
+      </w:r>
+      <w:r>
+        <w:t xml:space="preserve"> </w:t>
+      </w:r>
+      <w:r>
+        <w:t xml:space="preserve">China</w:t>
+      </w:r>
+      <w:r>
+        <w:t xml:space="preserve"> </w:t>
+      </w:r>
+      <w:r>
+        <w:t xml:space="preserve">should</w:t>
+      </w:r>
+      <w:r>
+        <w:t xml:space="preserve"> </w:t>
+      </w:r>
+      <w:r>
+        <w:t xml:space="preserve">complement</w:t>
+      </w:r>
+      <w:r>
+        <w:t xml:space="preserve"> </w:t>
+      </w:r>
+      <w:r>
+        <w:t xml:space="preserve">infrastructure-based</w:t>
+      </w:r>
+      <w:r>
+        <w:t xml:space="preserve"> </w:t>
+      </w:r>
+      <w:r>
+        <w:t xml:space="preserve">water</w:t>
+      </w:r>
+      <w:r>
+        <w:t xml:space="preserve"> </w:t>
+      </w:r>
+      <w:r>
+        <w:t xml:space="preserve">resource</w:t>
+      </w:r>
+      <w:r>
+        <w:t xml:space="preserve"> </w:t>
+      </w:r>
+      <w:r>
+        <w:t xml:space="preserve">management</w:t>
+      </w:r>
+      <w:r>
+        <w:t xml:space="preserve"> </w:t>
+      </w:r>
+      <w:r>
+        <w:t xml:space="preserve">solutions</w:t>
+      </w:r>
+      <w:r>
+        <w:t xml:space="preserve"> </w:t>
+      </w:r>
+      <w:r>
+        <w:t xml:space="preserve">with</w:t>
+      </w:r>
+      <w:r>
+        <w:t xml:space="preserve"> </w:t>
+      </w:r>
+      <w:r>
+        <w:t xml:space="preserve">diverse,</w:t>
+      </w:r>
+      <w:r>
+        <w:t xml:space="preserve"> </w:t>
+      </w:r>
+      <w:r>
+        <w:t xml:space="preserve">local,</w:t>
+      </w:r>
+      <w:r>
+        <w:t xml:space="preserve"> </w:t>
+      </w:r>
+      <w:r>
+        <w:t xml:space="preserve">and</w:t>
+      </w:r>
+      <w:r>
+        <w:t xml:space="preserve"> </w:t>
+      </w:r>
+      <w:r>
+        <w:t xml:space="preserve">inclusive</w:t>
+      </w:r>
+      <w:r>
+        <w:t xml:space="preserve"> </w:t>
+      </w:r>
+      <w:r>
+        <w:t xml:space="preserve">policy</w:t>
+      </w:r>
+      <w:r>
+        <w:t xml:space="preserve"> </w:t>
+      </w:r>
+      <w:r>
+        <w:t xml:space="preserve">and</w:t>
+      </w:r>
+      <w:r>
+        <w:t xml:space="preserve"> </w:t>
+      </w:r>
+      <w:r>
+        <w:t xml:space="preserve">education</w:t>
+      </w:r>
+      <w:r>
+        <w:t xml:space="preserve"> </w:t>
+      </w:r>
+      <w:r>
+        <w:t xml:space="preserve">in</w:t>
+      </w:r>
+      <w:r>
+        <w:t xml:space="preserve"> </w:t>
+      </w:r>
+      <w:r>
+        <w:t xml:space="preserve">order</w:t>
+      </w:r>
+      <w:r>
+        <w:t xml:space="preserve"> </w:t>
+      </w:r>
+      <w:r>
+        <w:t xml:space="preserve">to</w:t>
+      </w:r>
+      <w:r>
+        <w:t xml:space="preserve"> </w:t>
+      </w:r>
+      <w:r>
+        <w:t xml:space="preserve">meet</w:t>
+      </w:r>
+      <w:r>
+        <w:t xml:space="preserve"> </w:t>
+      </w:r>
+      <w:r>
+        <w:t xml:space="preserve">its</w:t>
+      </w:r>
+      <w:r>
+        <w:t xml:space="preserve"> </w:t>
+      </w:r>
+      <w:r>
+        <w:t xml:space="preserve">ambitious</w:t>
+      </w:r>
+      <w:r>
+        <w:t xml:space="preserve"> </w:t>
+      </w:r>
+      <w:r>
+        <w:t xml:space="preserve">water</w:t>
+      </w:r>
+      <w:r>
+        <w:t xml:space="preserve"> </w:t>
+      </w:r>
+      <w:r>
+        <w:t xml:space="preserve">resource</w:t>
+      </w:r>
+      <w:r>
+        <w:t xml:space="preserve"> </w:t>
+      </w:r>
+      <w:r>
+        <w:t xml:space="preserve">management</w:t>
+      </w:r>
+      <w:r>
+        <w:t xml:space="preserve"> </w:t>
+      </w:r>
+      <w:r>
+        <w:t xml:space="preserve">targets.</w:t>
       </w:r>
     </w:p>
     <w:bookmarkStart w:id="23" w:name="introduction"/>
@@ -12416,7 +13081,7 @@
     </w:p>
     <w:bookmarkEnd w:id="87"/>
     <w:bookmarkEnd w:id="88"/>
-    <w:bookmarkStart w:id="268" w:name="discussion"/>
+    <w:bookmarkStart w:id="269" w:name="discussion"/>
     <w:p>
       <w:pPr>
         <w:pStyle w:val="Heading1"/>
@@ -13227,74 +13892,40 @@
     </w:p>
     <w:p>
       <w:pPr>
-        <w:numPr>
-          <w:ilvl w:val="0"/>
-          <w:numId w:val="1010"/>
-        </w:numPr>
-        <w:pStyle w:val="Compact"/>
-      </w:pPr>
-      <w:r>
-        <w:t xml:space="preserve">Increased classroom and school-based education</w:t>
-      </w:r>
-    </w:p>
-    <w:p>
-      <w:pPr>
-        <w:numPr>
-          <w:ilvl w:val="1"/>
-          <w:numId w:val="1011"/>
-        </w:numPr>
-        <w:pStyle w:val="Compact"/>
-      </w:pPr>
-      <w:r>
-        <w:t xml:space="preserve">Water quality index, components</w:t>
-      </w:r>
-    </w:p>
-    <w:p>
-      <w:pPr>
-        <w:numPr>
-          <w:ilvl w:val="1"/>
-          <w:numId w:val="1011"/>
-        </w:numPr>
-        <w:pStyle w:val="Compact"/>
-      </w:pPr>
-      <w:r>
-        <w:t xml:space="preserve">Water quantity issues, trends</w:t>
-      </w:r>
-    </w:p>
-    <w:p>
-      <w:pPr>
-        <w:numPr>
-          <w:ilvl w:val="1"/>
-          <w:numId w:val="1011"/>
-        </w:numPr>
-        <w:pStyle w:val="Compact"/>
-      </w:pPr>
-      <w:r>
-        <w:t xml:space="preserve">Local water sources (field trips), water treatment techniques</w:t>
-      </w:r>
-    </w:p>
-    <w:p>
-      <w:pPr>
-        <w:numPr>
-          <w:ilvl w:val="1"/>
-          <w:numId w:val="1011"/>
-        </w:numPr>
-        <w:pStyle w:val="Compact"/>
-      </w:pPr>
-      <w:r>
-        <w:t xml:space="preserve">Local action</w:t>
-      </w:r>
-    </w:p>
-    <w:p>
-      <w:pPr>
-        <w:numPr>
-          <w:ilvl w:val="0"/>
-          <w:numId w:val="1010"/>
-        </w:numPr>
-        <w:pStyle w:val="Compact"/>
-      </w:pPr>
-      <w:r>
-        <w:t xml:space="preserve">Increased communication and accessibility of water quality scores</w:t>
+        <w:pStyle w:val="BodyText"/>
+      </w:pPr>
+      <w:r>
+        <w:t xml:space="preserve">In regards to expanding general environmental and water resource education, specific components of water scarcity, water quality, measurement, sources and implications should all be taught. The national government has a very clear, easy-to-understand water quality index, but the thesis analysis reveals that this is not well comprehended by the general public. This should be explicitly taught with a focus on its importance — summarizing many complex indicators into one composite value which is easy to understand, compare and evaluate. Further, education water quality and its implications to many facets of life (as discussed in this thesis) should be expanded. So to should non-lecture-based education. The knowledge and implications should be localized as much as possible, with local experts, field trips, and other experiential learning techniques.</w:t>
+      </w:r>
+    </w:p>
+    <w:p>
+      <w:pPr>
+        <w:pStyle w:val="BodyText"/>
+      </w:pPr>
+      <w:r>
+        <w:t xml:space="preserve">One tool should be a water information sharing platform which is accessible to both the general public and water stakeholders.</w:t>
+      </w:r>
+      <w:r>
+        <w:t xml:space="preserve"> </w:t>
+      </w:r>
+      <w:r>
+        <w:t xml:space="preserve">(The World Bank 2019, 10)</w:t>
+      </w:r>
+      <w:r>
+        <w:t xml:space="preserve"> </w:t>
+      </w:r>
+      <w:r>
+        <w:t xml:space="preserve">For water stakeholders, open data on water quantity, quality, pricing, and utilization can improve the overall water resources management sector. For individuals, access to information about their local, regional and national information on water quantity, quality, pricing, and utilization can improve water awareness, perception and knowledge. It also has the potential to align water quality with perceptions, which can improve political support if positive.</w:t>
+      </w:r>
+    </w:p>
+    <w:bookmarkEnd w:id="93"/>
+    <w:bookmarkStart w:id="94" w:name="conclusion"/>
+    <w:p>
+      <w:pPr>
+        <w:pStyle w:val="Heading2"/>
+      </w:pPr>
+      <w:r>
+        <w:t xml:space="preserve">Conclusion</w:t>
       </w:r>
     </w:p>
     <w:p>
@@ -13302,23 +13933,43 @@
         <w:pStyle w:val="FirstParagraph"/>
       </w:pPr>
       <w:r>
-        <w:t xml:space="preserve">One tool should be a water information sharing platform which is accessible to both the general public and water stakeholders.</w:t>
-      </w:r>
-      <w:r>
-        <w:t xml:space="preserve"> </w:t>
-      </w:r>
-      <w:r>
-        <w:t xml:space="preserve">(The World Bank 2019, 10)</w:t>
-      </w:r>
-      <w:r>
-        <w:t xml:space="preserve"> </w:t>
-      </w:r>
-      <w:r>
-        <w:t xml:space="preserve">For water stakeholders, open data on water quantity, quality, pricing, and utilization can improve the overall water resources management sector. For individuals, access to information about their local, regional and national information on water quantity, quality, pricing, and utilization can improve water awareness, perception and knowledge. It also has the potential to align water quality with perceptions, which can improve political support if positive.</w:t>
-      </w:r>
-    </w:p>
-    <w:bookmarkEnd w:id="93"/>
-    <w:bookmarkStart w:id="267" w:name="references"/>
+        <w:t xml:space="preserve">Water quality and its grave implications for human, economic and political security have been explored at length. This thesis adds the human perception component to the discussion.</w:t>
+      </w:r>
+    </w:p>
+    <w:p>
+      <w:pPr>
+        <w:pStyle w:val="BodyText"/>
+      </w:pPr>
+      <w:r>
+        <w:t xml:space="preserve">The analysis highlights two categories of how water quality perception and knowledge. The first is through education, correlates positively with perception and knowledge traits. Specifically, more educated individuals perceive the impact of water quality to be greater and more harmful than less educated individuals. Also, education in general related positively with knowledge about water quality specifically. The second is though the condition of regional water quality. Perceived severity increases in areas with worse water quality. So to does knowledge about water quality.</w:t>
+      </w:r>
+    </w:p>
+    <w:p>
+      <w:pPr>
+        <w:pStyle w:val="BodyText"/>
+      </w:pPr>
+      <w:r>
+        <w:t xml:space="preserve">Thus, a multifaceted policy approach should be undertaken. This should continue to make infrastructural improvements in water quality, but also make improvements in the education, societal and communication portions of water quality and water resource management. Making the general populous more aware and more engaged in the water pollution discourse can cause improvements in which infrastructure solutions alone can not. With increased trends in urban and domestic water usage, having an informed populous is key to abating water pollution, scarcity and availability issues.</w:t>
+      </w:r>
+    </w:p>
+    <w:p>
+      <w:pPr>
+        <w:pStyle w:val="BodyText"/>
+      </w:pPr>
+      <w:r>
+        <w:t xml:space="preserve">Finally, more research should be undertaken which better models knowledge acquisition pathways for water quality, multivariable analysis on how the variables mentioned in this thesis interact with one another, and quantitative predictions of the impact that non-infrastructure policy would have. With such a serious threat to China and the world, all types of solutions should be considered and implemented.</w:t>
+      </w:r>
+    </w:p>
+    <w:p>
+      <w:pPr>
+        <w:pStyle w:val="BodyText"/>
+      </w:pPr>
+      <w:r>
+        <w:t xml:space="preserve">China has an opportunity to transition from an under-performing water resource actor to one which leads and innovates in multisectoral policy solutions. This will not only cause improvements to various health and economic metrics, but also create a more knowledgeable, engaged, sustainable and satisfied civilization.</w:t>
+      </w:r>
+    </w:p>
+    <w:bookmarkEnd w:id="94"/>
+    <w:bookmarkStart w:id="268" w:name="references"/>
     <w:p>
       <w:pPr>
         <w:pStyle w:val="Heading2"/>
@@ -13327,8 +13978,8 @@
         <w:t xml:space="preserve">References</w:t>
       </w:r>
     </w:p>
-    <w:bookmarkStart w:id="266" w:name="refs"/>
-    <w:bookmarkStart w:id="95" w:name="ref-IPE"/>
+    <w:bookmarkStart w:id="267" w:name="refs"/>
+    <w:bookmarkStart w:id="96" w:name="ref-IPE"/>
     <w:p>
       <w:pPr>
         <w:pStyle w:val="Bibliography"/>
@@ -13345,7 +13996,7 @@
       <w:r>
         <w:t xml:space="preserve"> </w:t>
       </w:r>
-      <w:hyperlink r:id="rId94">
+      <w:hyperlink r:id="rId95">
         <w:r>
           <w:rPr>
             <w:rStyle w:val="Hyperlink"/>
@@ -13357,8 +14008,8 @@
         <w:t xml:space="preserve">.</w:t>
       </w:r>
     </w:p>
-    <w:bookmarkEnd w:id="95"/>
-    <w:bookmarkStart w:id="97" w:name="ref-abubakerStudyIOTApproach2018"/>
+    <w:bookmarkEnd w:id="96"/>
+    <w:bookmarkStart w:id="98" w:name="ref-abubakerStudyIOTApproach2018"/>
     <w:p>
       <w:pPr>
         <w:pStyle w:val="Bibliography"/>
@@ -13391,7 +14042,7 @@
       <w:r>
         <w:t xml:space="preserve"> </w:t>
       </w:r>
-      <w:hyperlink r:id="rId96">
+      <w:hyperlink r:id="rId97">
         <w:r>
           <w:rPr>
             <w:rStyle w:val="Hyperlink"/>
@@ -13403,8 +14054,8 @@
         <w:t xml:space="preserve">.</w:t>
       </w:r>
     </w:p>
-    <w:bookmarkEnd w:id="97"/>
-    <w:bookmarkStart w:id="99" w:name="ref-araralWaterGovernanceReview2013"/>
+    <w:bookmarkEnd w:id="98"/>
+    <w:bookmarkStart w:id="100" w:name="ref-araralWaterGovernanceReview2013"/>
     <w:p>
       <w:pPr>
         <w:pStyle w:val="Bibliography"/>
@@ -13434,7 +14085,7 @@
       <w:r>
         <w:t xml:space="preserve">27 (11): 3945–57. https://doi.org/</w:t>
       </w:r>
-      <w:hyperlink r:id="rId98">
+      <w:hyperlink r:id="rId99">
         <w:r>
           <w:rPr>
             <w:rStyle w:val="Hyperlink"/>
@@ -13443,8 +14094,8 @@
         </w:r>
       </w:hyperlink>
     </w:p>
-    <w:bookmarkEnd w:id="99"/>
-    <w:bookmarkStart w:id="101" w:name="Xd11726b220885416137ac269d5fd013b3488da6"/>
+    <w:bookmarkEnd w:id="100"/>
+    <w:bookmarkStart w:id="102" w:name="Xd11726b220885416137ac269d5fd013b3488da6"/>
     <w:p>
       <w:pPr>
         <w:pStyle w:val="Bibliography"/>
@@ -13477,7 +14128,7 @@
       <w:r>
         <w:t xml:space="preserve"> </w:t>
       </w:r>
-      <w:hyperlink r:id="rId100">
+      <w:hyperlink r:id="rId101">
         <w:r>
           <w:rPr>
             <w:rStyle w:val="Hyperlink"/>
@@ -13489,8 +14140,8 @@
         <w:t xml:space="preserve">.</w:t>
       </w:r>
     </w:p>
-    <w:bookmarkEnd w:id="101"/>
-    <w:bookmarkStart w:id="103" w:name="X57ba2e43618a4715c6d9eab9c794e35e6b6ff26"/>
+    <w:bookmarkEnd w:id="102"/>
+    <w:bookmarkStart w:id="104" w:name="X57ba2e43618a4715c6d9eab9c794e35e6b6ff26"/>
     <w:p>
       <w:pPr>
         <w:pStyle w:val="Bibliography"/>
@@ -13523,7 +14174,7 @@
       <w:r>
         <w:t xml:space="preserve"> </w:t>
       </w:r>
-      <w:hyperlink r:id="rId102">
+      <w:hyperlink r:id="rId103">
         <w:r>
           <w:rPr>
             <w:rStyle w:val="Hyperlink"/>
@@ -13535,8 +14186,8 @@
         <w:t xml:space="preserve">.</w:t>
       </w:r>
     </w:p>
-    <w:bookmarkEnd w:id="103"/>
-    <w:bookmarkStart w:id="104" w:name="Xc98795a5e25a32d4c93454fbe1f594b95ba1718"/>
+    <w:bookmarkEnd w:id="104"/>
+    <w:bookmarkStart w:id="105" w:name="Xc98795a5e25a32d4c93454fbe1f594b95ba1718"/>
     <w:p>
       <w:pPr>
         <w:pStyle w:val="Bibliography"/>
@@ -13558,8 +14209,8 @@
         <w:t xml:space="preserve">. A&amp;C Black.</w:t>
       </w:r>
     </w:p>
-    <w:bookmarkEnd w:id="104"/>
-    <w:bookmarkStart w:id="105" w:name="ref-assembly2010resolution"/>
+    <w:bookmarkEnd w:id="105"/>
+    <w:bookmarkStart w:id="106" w:name="ref-assembly2010resolution"/>
     <w:p>
       <w:pPr>
         <w:pStyle w:val="Bibliography"/>
@@ -13587,8 +14238,8 @@
         <w:t xml:space="preserve">.</w:t>
       </w:r>
     </w:p>
-    <w:bookmarkEnd w:id="105"/>
-    <w:bookmarkStart w:id="106" w:name="ref-baiSustainableUrbanWater2001"/>
+    <w:bookmarkEnd w:id="106"/>
+    <w:bookmarkStart w:id="107" w:name="ref-baiSustainableUrbanWater2001"/>
     <w:p>
       <w:pPr>
         <w:pStyle w:val="Bibliography"/>
@@ -13619,8 +14270,8 @@
         <w:t xml:space="preserve">9: 24–35.</w:t>
       </w:r>
     </w:p>
-    <w:bookmarkEnd w:id="106"/>
-    <w:bookmarkStart w:id="108" w:name="ref-StCuthbertFather2013"/>
+    <w:bookmarkEnd w:id="107"/>
+    <w:bookmarkStart w:id="109" w:name="ref-StCuthbertFather2013"/>
     <w:p>
       <w:pPr>
         <w:pStyle w:val="Bibliography"/>
@@ -13650,7 +14301,7 @@
       <w:r>
         <w:t xml:space="preserve"> </w:t>
       </w:r>
-      <w:hyperlink r:id="rId107">
+      <w:hyperlink r:id="rId108">
         <w:r>
           <w:rPr>
             <w:rStyle w:val="Hyperlink"/>
@@ -13662,8 +14313,8 @@
         <w:t xml:space="preserve">.</w:t>
       </w:r>
     </w:p>
-    <w:bookmarkEnd w:id="108"/>
-    <w:bookmarkStart w:id="110" w:name="X1c5d3e59a1736c2a14c8e47088ab3c38f98dd06"/>
+    <w:bookmarkEnd w:id="109"/>
+    <w:bookmarkStart w:id="111" w:name="X1c5d3e59a1736c2a14c8e47088ab3c38f98dd06"/>
     <w:p>
       <w:pPr>
         <w:pStyle w:val="Bibliography"/>
@@ -13696,7 +14347,7 @@
       <w:r>
         <w:t xml:space="preserve"> </w:t>
       </w:r>
-      <w:hyperlink r:id="rId109">
+      <w:hyperlink r:id="rId110">
         <w:r>
           <w:rPr>
             <w:rStyle w:val="Hyperlink"/>
@@ -13708,8 +14359,8 @@
         <w:t xml:space="preserve">.</w:t>
       </w:r>
     </w:p>
-    <w:bookmarkEnd w:id="110"/>
-    <w:bookmarkStart w:id="112" w:name="Xb34f601d11c78a58f596d18402e99bfdd053d11"/>
+    <w:bookmarkEnd w:id="111"/>
+    <w:bookmarkStart w:id="113" w:name="Xb34f601d11c78a58f596d18402e99bfdd053d11"/>
     <w:p>
       <w:pPr>
         <w:pStyle w:val="Bibliography"/>
@@ -13733,7 +14384,7 @@
       <w:r>
         <w:t xml:space="preserve"> </w:t>
       </w:r>
-      <w:hyperlink r:id="rId111">
+      <w:hyperlink r:id="rId112">
         <w:r>
           <w:rPr>
             <w:rStyle w:val="Hyperlink"/>
@@ -13745,8 +14396,8 @@
         <w:t xml:space="preserve">.</w:t>
       </w:r>
     </w:p>
-    <w:bookmarkEnd w:id="112"/>
-    <w:bookmarkStart w:id="113" w:name="ref-caldwell1990international"/>
+    <w:bookmarkEnd w:id="113"/>
+    <w:bookmarkStart w:id="114" w:name="ref-caldwell1990international"/>
     <w:p>
       <w:pPr>
         <w:pStyle w:val="Bibliography"/>
@@ -13774,8 +14425,8 @@
         <w:t xml:space="preserve">, no. Rev. Ed. 2.</w:t>
       </w:r>
     </w:p>
-    <w:bookmarkEnd w:id="113"/>
-    <w:bookmarkStart w:id="114" w:name="ref-chen2017way"/>
+    <w:bookmarkEnd w:id="114"/>
+    <w:bookmarkStart w:id="115" w:name="ref-chen2017way"/>
     <w:p>
       <w:pPr>
         <w:pStyle w:val="Bibliography"/>
@@ -13806,8 +14457,8 @@
         <w:t xml:space="preserve">49 (1): 179–84.</w:t>
       </w:r>
     </w:p>
-    <w:bookmarkEnd w:id="114"/>
-    <w:bookmarkStart w:id="116" w:name="ref-coughlinPerceptionValuationWater1976"/>
+    <w:bookmarkEnd w:id="115"/>
+    <w:bookmarkStart w:id="117" w:name="ref-coughlinPerceptionValuationWater1976"/>
     <w:p>
       <w:pPr>
         <w:pStyle w:val="Bibliography"/>
@@ -13843,7 +14494,7 @@
       <w:r>
         <w:t xml:space="preserve"> </w:t>
       </w:r>
-      <w:hyperlink r:id="rId115">
+      <w:hyperlink r:id="rId116">
         <w:r>
           <w:rPr>
             <w:rStyle w:val="Hyperlink"/>
@@ -13855,8 +14506,8 @@
         <w:t xml:space="preserve">.</w:t>
       </w:r>
     </w:p>
-    <w:bookmarkEnd w:id="116"/>
-    <w:bookmarkStart w:id="118" w:name="ref-CountryAreaSDG"/>
+    <w:bookmarkEnd w:id="117"/>
+    <w:bookmarkStart w:id="119" w:name="ref-CountryAreaSDG"/>
     <w:p>
       <w:pPr>
         <w:pStyle w:val="Bibliography"/>
@@ -13873,7 +14524,7 @@
       <w:r>
         <w:t xml:space="preserve"> </w:t>
       </w:r>
-      <w:hyperlink r:id="rId117">
+      <w:hyperlink r:id="rId118">
         <w:r>
           <w:rPr>
             <w:rStyle w:val="Hyperlink"/>
@@ -13885,8 +14536,8 @@
         <w:t xml:space="preserve">.</w:t>
       </w:r>
     </w:p>
-    <w:bookmarkEnd w:id="118"/>
-    <w:bookmarkStart w:id="120" w:name="X1d0a19a1d823b8f76615b55c21ac8b8a82cff3d"/>
+    <w:bookmarkEnd w:id="119"/>
+    <w:bookmarkStart w:id="121" w:name="X1d0a19a1d823b8f76615b55c21ac8b8a82cff3d"/>
     <w:p>
       <w:pPr>
         <w:pStyle w:val="Bibliography"/>
@@ -13919,7 +14570,7 @@
       <w:r>
         <w:t xml:space="preserve"> </w:t>
       </w:r>
-      <w:hyperlink r:id="rId119">
+      <w:hyperlink r:id="rId120">
         <w:r>
           <w:rPr>
             <w:rStyle w:val="Hyperlink"/>
@@ -13931,8 +14582,8 @@
         <w:t xml:space="preserve">.</w:t>
       </w:r>
     </w:p>
-    <w:bookmarkEnd w:id="120"/>
-    <w:bookmarkStart w:id="122" w:name="ref-endsleyTheorySituationAwareness1995"/>
+    <w:bookmarkEnd w:id="121"/>
+    <w:bookmarkStart w:id="123" w:name="ref-endsleyTheorySituationAwareness1995"/>
     <w:p>
       <w:pPr>
         <w:pStyle w:val="Bibliography"/>
@@ -13965,7 +14616,7 @@
       <w:r>
         <w:t xml:space="preserve"> </w:t>
       </w:r>
-      <w:hyperlink r:id="rId121">
+      <w:hyperlink r:id="rId122">
         <w:r>
           <w:rPr>
             <w:rStyle w:val="Hyperlink"/>
@@ -13977,8 +14628,8 @@
         <w:t xml:space="preserve">.</w:t>
       </w:r>
     </w:p>
-    <w:bookmarkEnd w:id="122"/>
-    <w:bookmarkStart w:id="124" w:name="ref-f.a.o.AQUASTATCountryProfile2011"/>
+    <w:bookmarkEnd w:id="123"/>
+    <w:bookmarkStart w:id="125" w:name="ref-f.a.o.AQUASTATCountryProfile2011"/>
     <w:p>
       <w:pPr>
         <w:pStyle w:val="Bibliography"/>
@@ -14002,7 +14653,7 @@
       <w:r>
         <w:t xml:space="preserve"> </w:t>
       </w:r>
-      <w:hyperlink r:id="rId123">
+      <w:hyperlink r:id="rId124">
         <w:r>
           <w:rPr>
             <w:rStyle w:val="Hyperlink"/>
@@ -14011,8 +14662,8 @@
         </w:r>
       </w:hyperlink>
     </w:p>
-    <w:bookmarkEnd w:id="124"/>
-    <w:bookmarkStart w:id="126" w:name="Xe31623e94d0fc2878013502089a7070a739aee9"/>
+    <w:bookmarkEnd w:id="125"/>
+    <w:bookmarkStart w:id="127" w:name="Xe31623e94d0fc2878013502089a7070a739aee9"/>
     <w:p>
       <w:pPr>
         <w:pStyle w:val="Bibliography"/>
@@ -14036,7 +14687,7 @@
       <w:r>
         <w:t xml:space="preserve"> </w:t>
       </w:r>
-      <w:hyperlink r:id="rId125">
+      <w:hyperlink r:id="rId126">
         <w:r>
           <w:rPr>
             <w:rStyle w:val="Hyperlink"/>
@@ -14045,8 +14696,8 @@
         </w:r>
       </w:hyperlink>
     </w:p>
-    <w:bookmarkEnd w:id="126"/>
-    <w:bookmarkStart w:id="128" w:name="ref-f.a.o.AQUASTAT2014"/>
+    <w:bookmarkEnd w:id="127"/>
+    <w:bookmarkStart w:id="129" w:name="ref-f.a.o.AQUASTAT2014"/>
     <w:p>
       <w:pPr>
         <w:pStyle w:val="Bibliography"/>
@@ -14070,7 +14721,7 @@
       <w:r>
         <w:t xml:space="preserve"> </w:t>
       </w:r>
-      <w:hyperlink r:id="rId127">
+      <w:hyperlink r:id="rId128">
         <w:r>
           <w:rPr>
             <w:rStyle w:val="Hyperlink"/>
@@ -14079,8 +14730,8 @@
         </w:r>
       </w:hyperlink>
     </w:p>
-    <w:bookmarkEnd w:id="128"/>
-    <w:bookmarkStart w:id="130" w:name="ref-f.a.o.AQUASTATMainDatabase2016"/>
+    <w:bookmarkEnd w:id="129"/>
+    <w:bookmarkStart w:id="131" w:name="ref-f.a.o.AQUASTATMainDatabase2016"/>
     <w:p>
       <w:pPr>
         <w:pStyle w:val="Bibliography"/>
@@ -14104,7 +14755,7 @@
       <w:r>
         <w:t xml:space="preserve"> </w:t>
       </w:r>
-      <w:hyperlink r:id="rId129">
+      <w:hyperlink r:id="rId130">
         <w:r>
           <w:rPr>
             <w:rStyle w:val="Hyperlink"/>
@@ -14113,8 +14764,8 @@
         </w:r>
       </w:hyperlink>
     </w:p>
-    <w:bookmarkEnd w:id="130"/>
-    <w:bookmarkStart w:id="132" w:name="ref-glasgowRealtimeRemoteMonitoring2004"/>
+    <w:bookmarkEnd w:id="131"/>
+    <w:bookmarkStart w:id="133" w:name="ref-glasgowRealtimeRemoteMonitoring2004"/>
     <w:p>
       <w:pPr>
         <w:pStyle w:val="Bibliography"/>
@@ -14144,7 +14795,7 @@
       <w:r>
         <w:t xml:space="preserve">300 (1-2): 409–48. https://doi.org/</w:t>
       </w:r>
-      <w:hyperlink r:id="rId131">
+      <w:hyperlink r:id="rId132">
         <w:r>
           <w:rPr>
             <w:rStyle w:val="Hyperlink"/>
@@ -14153,8 +14804,8 @@
         </w:r>
       </w:hyperlink>
     </w:p>
-    <w:bookmarkEnd w:id="132"/>
-    <w:bookmarkStart w:id="134" w:name="ref-greenpeaceShiErWu2017"/>
+    <w:bookmarkEnd w:id="133"/>
+    <w:bookmarkStart w:id="135" w:name="ref-greenpeaceShiErWu2017"/>
     <w:p>
       <w:pPr>
         <w:pStyle w:val="Bibliography"/>
@@ -14178,7 +14829,7 @@
       <w:r>
         <w:t xml:space="preserve"> </w:t>
       </w:r>
-      <w:hyperlink r:id="rId133">
+      <w:hyperlink r:id="rId134">
         <w:r>
           <w:rPr>
             <w:rStyle w:val="Hyperlink"/>
@@ -14187,8 +14838,8 @@
         </w:r>
       </w:hyperlink>
     </w:p>
-    <w:bookmarkEnd w:id="134"/>
-    <w:bookmarkStart w:id="136" w:name="X76ea53560a70c1542919731f5d1b108aea6c224"/>
+    <w:bookmarkEnd w:id="135"/>
+    <w:bookmarkStart w:id="137" w:name="X76ea53560a70c1542919731f5d1b108aea6c224"/>
     <w:p>
       <w:pPr>
         <w:pStyle w:val="Bibliography"/>
@@ -14218,7 +14869,7 @@
       <w:r>
         <w:t xml:space="preserve">33 (6): 1261–96. https://doi.org/</w:t>
       </w:r>
-      <w:hyperlink r:id="rId135">
+      <w:hyperlink r:id="rId136">
         <w:r>
           <w:rPr>
             <w:rStyle w:val="Hyperlink"/>
@@ -14230,8 +14881,8 @@
         <w:t xml:space="preserve">.</w:t>
       </w:r>
     </w:p>
-    <w:bookmarkEnd w:id="136"/>
-    <w:bookmarkStart w:id="138" w:name="X368213c2de0a797011c345c263e773746e4d7c6"/>
+    <w:bookmarkEnd w:id="137"/>
+    <w:bookmarkStart w:id="139" w:name="X368213c2de0a797011c345c263e773746e4d7c6"/>
     <w:p>
       <w:pPr>
         <w:pStyle w:val="Bibliography"/>
@@ -14248,7 +14899,7 @@
       <w:r>
         <w:t xml:space="preserve"> </w:t>
       </w:r>
-      <w:hyperlink r:id="rId137">
+      <w:hyperlink r:id="rId138">
         <w:r>
           <w:rPr>
             <w:rStyle w:val="Hyperlink"/>
@@ -14260,8 +14911,8 @@
         <w:t xml:space="preserve">.</w:t>
       </w:r>
     </w:p>
-    <w:bookmarkEnd w:id="138"/>
-    <w:bookmarkStart w:id="140" w:name="X5b1c2c3690b2ba4e24aed24fcbac359633b6fee"/>
+    <w:bookmarkEnd w:id="139"/>
+    <w:bookmarkStart w:id="141" w:name="X5b1c2c3690b2ba4e24aed24fcbac359633b6fee"/>
     <w:p>
       <w:pPr>
         <w:pStyle w:val="Bibliography"/>
@@ -14294,7 +14945,7 @@
       <w:r>
         <w:t xml:space="preserve"> </w:t>
       </w:r>
-      <w:hyperlink r:id="rId139">
+      <w:hyperlink r:id="rId140">
         <w:r>
           <w:rPr>
             <w:rStyle w:val="Hyperlink"/>
@@ -14306,8 +14957,8 @@
         <w:t xml:space="preserve">.</w:t>
       </w:r>
     </w:p>
-    <w:bookmarkEnd w:id="140"/>
-    <w:bookmarkStart w:id="142" w:name="ref-hellerCrisisWaterSupply2015"/>
+    <w:bookmarkEnd w:id="141"/>
+    <w:bookmarkStart w:id="143" w:name="ref-hellerCrisisWaterSupply2015"/>
     <w:p>
       <w:pPr>
         <w:pStyle w:val="Bibliography"/>
@@ -14340,7 +14991,7 @@
       <w:r>
         <w:t xml:space="preserve"> </w:t>
       </w:r>
-      <w:hyperlink r:id="rId141">
+      <w:hyperlink r:id="rId142">
         <w:r>
           <w:rPr>
             <w:rStyle w:val="Hyperlink"/>
@@ -14352,8 +15003,8 @@
         <w:t xml:space="preserve">.</w:t>
       </w:r>
     </w:p>
-    <w:bookmarkEnd w:id="142"/>
-    <w:bookmarkStart w:id="144" w:name="X368362a7ecafc3d0419e7f03c7cb05a312f405b"/>
+    <w:bookmarkEnd w:id="143"/>
+    <w:bookmarkStart w:id="145" w:name="X368362a7ecafc3d0419e7f03c7cb05a312f405b"/>
     <w:p>
       <w:pPr>
         <w:pStyle w:val="Bibliography"/>
@@ -14386,7 +15037,7 @@
       <w:r>
         <w:t xml:space="preserve"> </w:t>
       </w:r>
-      <w:hyperlink r:id="rId143">
+      <w:hyperlink r:id="rId144">
         <w:r>
           <w:rPr>
             <w:rStyle w:val="Hyperlink"/>
@@ -14398,8 +15049,8 @@
         <w:t xml:space="preserve">.</w:t>
       </w:r>
     </w:p>
-    <w:bookmarkEnd w:id="144"/>
-    <w:bookmarkStart w:id="145" w:name="ref-hofstedtChinaWaterScarcity2010"/>
+    <w:bookmarkEnd w:id="145"/>
+    <w:bookmarkStart w:id="146" w:name="ref-hofstedtChinaWaterScarcity2010"/>
     <w:p>
       <w:pPr>
         <w:pStyle w:val="Bibliography"/>
@@ -14430,8 +15081,8 @@
         <w:t xml:space="preserve">37: 71–83.</w:t>
       </w:r>
     </w:p>
-    <w:bookmarkEnd w:id="145"/>
-    <w:bookmarkStart w:id="147" w:name="X27a6f0e79eeb0baab109ff72a5574bd78060632"/>
+    <w:bookmarkEnd w:id="146"/>
+    <w:bookmarkStart w:id="148" w:name="X27a6f0e79eeb0baab109ff72a5574bd78060632"/>
     <w:p>
       <w:pPr>
         <w:pStyle w:val="Bibliography"/>
@@ -14471,7 +15122,7 @@
       <w:r>
         <w:t xml:space="preserve"> </w:t>
       </w:r>
-      <w:hyperlink r:id="rId146">
+      <w:hyperlink r:id="rId147">
         <w:r>
           <w:rPr>
             <w:rStyle w:val="Hyperlink"/>
@@ -14483,8 +15134,8 @@
         <w:t xml:space="preserve">.</w:t>
       </w:r>
     </w:p>
-    <w:bookmarkEnd w:id="147"/>
-    <w:bookmarkStart w:id="149" w:name="ref-HomeZhongGuoZongHeSheHuiDiaoCha"/>
+    <w:bookmarkEnd w:id="148"/>
+    <w:bookmarkStart w:id="150" w:name="ref-HomeZhongGuoZongHeSheHuiDiaoCha"/>
     <w:p>
       <w:pPr>
         <w:pStyle w:val="Bibliography"/>
@@ -14501,7 +15152,7 @@
       <w:r>
         <w:t xml:space="preserve"> </w:t>
       </w:r>
-      <w:hyperlink r:id="rId148">
+      <w:hyperlink r:id="rId149">
         <w:r>
           <w:rPr>
             <w:rStyle w:val="Hyperlink"/>
@@ -14513,8 +15164,8 @@
         <w:t xml:space="preserve">.</w:t>
       </w:r>
     </w:p>
-    <w:bookmarkEnd w:id="149"/>
-    <w:bookmarkStart w:id="151" w:name="ref-hongqiaoliuChinaLongMarch2015"/>
+    <w:bookmarkEnd w:id="150"/>
+    <w:bookmarkStart w:id="152" w:name="ref-hongqiaoliuChinaLongMarch2015"/>
     <w:p>
       <w:pPr>
         <w:pStyle w:val="Bibliography"/>
@@ -14537,7 +15188,7 @@
       <w:r>
         <w:t xml:space="preserve"> </w:t>
       </w:r>
-      <w:hyperlink r:id="rId150">
+      <w:hyperlink r:id="rId151">
         <w:r>
           <w:rPr>
             <w:rStyle w:val="Hyperlink"/>
@@ -14549,8 +15200,8 @@
         <w:t xml:space="preserve">.</w:t>
       </w:r>
     </w:p>
-    <w:bookmarkEnd w:id="151"/>
-    <w:bookmarkStart w:id="153" w:name="ref-hornbyChinaAdmitsWidespread2014"/>
+    <w:bookmarkEnd w:id="152"/>
+    <w:bookmarkStart w:id="154" w:name="ref-hornbyChinaAdmitsWidespread2014"/>
     <w:p>
       <w:pPr>
         <w:pStyle w:val="Bibliography"/>
@@ -14585,7 +15236,7 @@
       <w:r>
         <w:t xml:space="preserve"> </w:t>
       </w:r>
-      <w:hyperlink r:id="rId152">
+      <w:hyperlink r:id="rId153">
         <w:r>
           <w:rPr>
             <w:rStyle w:val="Hyperlink"/>
@@ -14597,8 +15248,8 @@
         <w:t xml:space="preserve">.</w:t>
       </w:r>
     </w:p>
-    <w:bookmarkEnd w:id="153"/>
-    <w:bookmarkStart w:id="155" w:name="X49290a2ca707a381a5a6df335ab4e3614eb9bde"/>
+    <w:bookmarkEnd w:id="154"/>
+    <w:bookmarkStart w:id="156" w:name="X49290a2ca707a381a5a6df335ab4e3614eb9bde"/>
     <w:p>
       <w:pPr>
         <w:pStyle w:val="Bibliography"/>
@@ -14628,7 +15279,7 @@
       <w:r>
         <w:t xml:space="preserve"> </w:t>
       </w:r>
-      <w:hyperlink r:id="rId154">
+      <w:hyperlink r:id="rId155">
         <w:r>
           <w:rPr>
             <w:rStyle w:val="Hyperlink"/>
@@ -14640,8 +15291,8 @@
         <w:t xml:space="preserve">.</w:t>
       </w:r>
     </w:p>
-    <w:bookmarkEnd w:id="155"/>
-    <w:bookmarkStart w:id="156" w:name="ref-hughesWhatEnvironmentalHistory2016"/>
+    <w:bookmarkEnd w:id="156"/>
+    <w:bookmarkStart w:id="157" w:name="ref-hughesWhatEnvironmentalHistory2016"/>
     <w:p>
       <w:pPr>
         <w:pStyle w:val="Bibliography"/>
@@ -14663,8 +15314,8 @@
         <w:t xml:space="preserve"> John Wiley &amp; Sons.</w:t>
       </w:r>
     </w:p>
-    <w:bookmarkEnd w:id="156"/>
-    <w:bookmarkStart w:id="158" w:name="X53f7b346c23a5f3a3bc60b4455e2f914a303e8c"/>
+    <w:bookmarkEnd w:id="157"/>
+    <w:bookmarkStart w:id="159" w:name="X53f7b346c23a5f3a3bc60b4455e2f914a303e8c"/>
     <w:p>
       <w:pPr>
         <w:pStyle w:val="Bibliography"/>
@@ -14681,7 +15332,7 @@
       <w:r>
         <w:t xml:space="preserve"> </w:t>
       </w:r>
-      <w:hyperlink r:id="rId157">
+      <w:hyperlink r:id="rId158">
         <w:r>
           <w:rPr>
             <w:rStyle w:val="Hyperlink"/>
@@ -14693,8 +15344,8 @@
         <w:t xml:space="preserve">.</w:t>
       </w:r>
     </w:p>
-    <w:bookmarkEnd w:id="158"/>
-    <w:bookmarkStart w:id="160" w:name="X1f8213e26eb1f330c9bbe47c629d68b934ccda0"/>
+    <w:bookmarkEnd w:id="159"/>
+    <w:bookmarkStart w:id="161" w:name="X1f8213e26eb1f330c9bbe47c629d68b934ccda0"/>
     <w:p>
       <w:pPr>
         <w:pStyle w:val="Bibliography"/>
@@ -14711,7 +15362,7 @@
       <w:r>
         <w:t xml:space="preserve"> </w:t>
       </w:r>
-      <w:hyperlink r:id="rId159">
+      <w:hyperlink r:id="rId160">
         <w:r>
           <w:rPr>
             <w:rStyle w:val="Hyperlink"/>
@@ -14723,8 +15374,8 @@
         <w:t xml:space="preserve">.</w:t>
       </w:r>
     </w:p>
-    <w:bookmarkEnd w:id="160"/>
-    <w:bookmarkStart w:id="161" w:name="ref-ittelsonEnvironmentCognition1973"/>
+    <w:bookmarkEnd w:id="161"/>
+    <w:bookmarkStart w:id="162" w:name="ref-ittelsonEnvironmentCognition1973"/>
     <w:p>
       <w:pPr>
         <w:pStyle w:val="Bibliography"/>
@@ -14746,8 +15397,8 @@
         <w:t xml:space="preserve">. Environment and Cognition. Oxford, England: Seminar Press.</w:t>
       </w:r>
     </w:p>
-    <w:bookmarkEnd w:id="161"/>
-    <w:bookmarkStart w:id="162" w:name="ref-jinAirPollutionControl2016"/>
+    <w:bookmarkEnd w:id="162"/>
+    <w:bookmarkStart w:id="163" w:name="ref-jinAirPollutionControl2016"/>
     <w:p>
       <w:pPr>
         <w:pStyle w:val="Bibliography"/>
@@ -14778,8 +15429,8 @@
         <w:t xml:space="preserve">12.</w:t>
       </w:r>
     </w:p>
-    <w:bookmarkEnd w:id="162"/>
-    <w:bookmarkStart w:id="164" w:name="ref-jing80CentGroundwater2016"/>
+    <w:bookmarkEnd w:id="163"/>
+    <w:bookmarkStart w:id="165" w:name="ref-jing80CentGroundwater2016"/>
     <w:p>
       <w:pPr>
         <w:pStyle w:val="Bibliography"/>
@@ -14803,7 +15454,7 @@
       <w:r>
         <w:t xml:space="preserve"> </w:t>
       </w:r>
-      <w:hyperlink r:id="rId163">
+      <w:hyperlink r:id="rId164">
         <w:r>
           <w:rPr>
             <w:rStyle w:val="Hyperlink"/>
@@ -14812,8 +15463,8 @@
         </w:r>
       </w:hyperlink>
     </w:p>
-    <w:bookmarkEnd w:id="164"/>
-    <w:bookmarkStart w:id="166" w:name="Xf3e1d980427871e7fe8b72feef92eb50a3f2994"/>
+    <w:bookmarkEnd w:id="165"/>
+    <w:bookmarkStart w:id="167" w:name="Xf3e1d980427871e7fe8b72feef92eb50a3f2994"/>
     <w:p>
       <w:pPr>
         <w:pStyle w:val="Bibliography"/>
@@ -14843,7 +15494,7 @@
       <w:r>
         <w:t xml:space="preserve">26 (3): 581–89. https://doi.org/</w:t>
       </w:r>
-      <w:hyperlink r:id="rId165">
+      <w:hyperlink r:id="rId166">
         <w:r>
           <w:rPr>
             <w:rStyle w:val="Hyperlink"/>
@@ -14855,8 +15506,8 @@
         <w:t xml:space="preserve">.</w:t>
       </w:r>
     </w:p>
-    <w:bookmarkEnd w:id="166"/>
-    <w:bookmarkStart w:id="167" w:name="ref-jun2018BlueCity"/>
+    <w:bookmarkEnd w:id="167"/>
+    <w:bookmarkStart w:id="168" w:name="ref-jun2018BlueCity"/>
     <w:p>
       <w:pPr>
         <w:pStyle w:val="Bibliography"/>
@@ -14877,8 +15528,8 @@
         <w:t xml:space="preserve">25.</w:t>
       </w:r>
     </w:p>
-    <w:bookmarkEnd w:id="167"/>
-    <w:bookmarkStart w:id="168" w:name="ref-kahnWaterManagementCrop2009"/>
+    <w:bookmarkEnd w:id="168"/>
+    <w:bookmarkStart w:id="169" w:name="ref-kahnWaterManagementCrop2009"/>
     <w:p>
       <w:pPr>
         <w:pStyle w:val="Bibliography"/>
@@ -14909,8 +15560,8 @@
         <w:t xml:space="preserve">96: 349–60.</w:t>
       </w:r>
     </w:p>
-    <w:bookmarkEnd w:id="168"/>
-    <w:bookmarkStart w:id="169" w:name="ref-kluyverJupyterNotebooksPublishing"/>
+    <w:bookmarkEnd w:id="169"/>
+    <w:bookmarkStart w:id="170" w:name="ref-kluyverJupyterNotebooksPublishing"/>
     <w:p>
       <w:pPr>
         <w:pStyle w:val="Bibliography"/>
@@ -14931,8 +15582,8 @@
         <w:t xml:space="preserve">4.</w:t>
       </w:r>
     </w:p>
-    <w:bookmarkEnd w:id="169"/>
-    <w:bookmarkStart w:id="171" w:name="ref-kunwarWaterQualityAvoidance2019"/>
+    <w:bookmarkEnd w:id="170"/>
+    <w:bookmarkStart w:id="172" w:name="ref-kunwarWaterQualityAvoidance2019"/>
     <w:p>
       <w:pPr>
         <w:pStyle w:val="Bibliography"/>
@@ -14965,7 +15616,7 @@
       <w:r>
         <w:t xml:space="preserve"> </w:t>
       </w:r>
-      <w:hyperlink r:id="rId170">
+      <w:hyperlink r:id="rId171">
         <w:r>
           <w:rPr>
             <w:rStyle w:val="Hyperlink"/>
@@ -14977,8 +15628,8 @@
         <w:t xml:space="preserve">.</w:t>
       </w:r>
     </w:p>
-    <w:bookmarkEnd w:id="171"/>
-    <w:bookmarkStart w:id="173" w:name="ref-larsonDivergentPerspectivesWater2009"/>
+    <w:bookmarkEnd w:id="172"/>
+    <w:bookmarkStart w:id="174" w:name="ref-larsonDivergentPerspectivesWater2009"/>
     <w:p>
       <w:pPr>
         <w:pStyle w:val="Bibliography"/>
@@ -15011,7 +15662,7 @@
       <w:r>
         <w:t xml:space="preserve"> </w:t>
       </w:r>
-      <w:hyperlink r:id="rId172">
+      <w:hyperlink r:id="rId173">
         <w:r>
           <w:rPr>
             <w:rStyle w:val="Hyperlink"/>
@@ -15023,8 +15674,8 @@
         <w:t xml:space="preserve">.</w:t>
       </w:r>
     </w:p>
-    <w:bookmarkEnd w:id="173"/>
-    <w:bookmarkStart w:id="175" w:name="X7a167c4c60f01c6a8b3c6aecdd067dc685fd92d"/>
+    <w:bookmarkEnd w:id="174"/>
+    <w:bookmarkStart w:id="176" w:name="X7a167c4c60f01c6a8b3c6aecdd067dc685fd92d"/>
     <w:p>
       <w:pPr>
         <w:pStyle w:val="Bibliography"/>
@@ -15057,7 +15708,7 @@
       <w:r>
         <w:t xml:space="preserve"> </w:t>
       </w:r>
-      <w:hyperlink r:id="rId174">
+      <w:hyperlink r:id="rId175">
         <w:r>
           <w:rPr>
             <w:rStyle w:val="Hyperlink"/>
@@ -15069,8 +15720,8 @@
         <w:t xml:space="preserve">.</w:t>
       </w:r>
     </w:p>
-    <w:bookmarkEnd w:id="175"/>
-    <w:bookmarkStart w:id="176" w:name="ref-liuWaterSustainabilityChina2012"/>
+    <w:bookmarkEnd w:id="176"/>
+    <w:bookmarkStart w:id="177" w:name="ref-liuWaterSustainabilityChina2012"/>
     <w:p>
       <w:pPr>
         <w:pStyle w:val="Bibliography"/>
@@ -15101,8 +15752,8 @@
         <w:t xml:space="preserve">337: 649–50.</w:t>
       </w:r>
     </w:p>
-    <w:bookmarkEnd w:id="176"/>
-    <w:bookmarkStart w:id="177" w:name="ref-luWaterInfrastructureChina2014"/>
+    <w:bookmarkEnd w:id="177"/>
+    <w:bookmarkStart w:id="178" w:name="ref-luWaterInfrastructureChina2014"/>
     <w:p>
       <w:pPr>
         <w:pStyle w:val="Bibliography"/>
@@ -15133,8 +15784,8 @@
         <w:t xml:space="preserve">30 (1): 47–59.</w:t>
       </w:r>
     </w:p>
-    <w:bookmarkEnd w:id="177"/>
-    <w:bookmarkStart w:id="179" w:name="ref-martinWaterSanitation"/>
+    <w:bookmarkEnd w:id="178"/>
+    <w:bookmarkStart w:id="180" w:name="ref-martinWaterSanitation"/>
     <w:p>
       <w:pPr>
         <w:pStyle w:val="Bibliography"/>
@@ -15167,7 +15818,7 @@
       <w:r>
         <w:t xml:space="preserve"> </w:t>
       </w:r>
-      <w:hyperlink r:id="rId178">
+      <w:hyperlink r:id="rId179">
         <w:r>
           <w:rPr>
             <w:rStyle w:val="Hyperlink"/>
@@ -15179,8 +15830,8 @@
         <w:t xml:space="preserve">.</w:t>
       </w:r>
     </w:p>
-    <w:bookmarkEnd w:id="179"/>
-    <w:bookmarkStart w:id="180" w:name="ref-mekonnenFourBillionPeople2016"/>
+    <w:bookmarkEnd w:id="180"/>
+    <w:bookmarkStart w:id="181" w:name="ref-mekonnenFourBillionPeople2016"/>
     <w:p>
       <w:pPr>
         <w:pStyle w:val="Bibliography"/>
@@ -15211,8 +15862,8 @@
         <w:t xml:space="preserve">2 (2).</w:t>
       </w:r>
     </w:p>
-    <w:bookmarkEnd w:id="180"/>
-    <w:bookmarkStart w:id="182" w:name="Xe9afe4f797eafdf8ec599864fcea8b7707f21d4"/>
+    <w:bookmarkEnd w:id="181"/>
+    <w:bookmarkStart w:id="183" w:name="Xe9afe4f797eafdf8ec599864fcea8b7707f21d4"/>
     <w:p>
       <w:pPr>
         <w:pStyle w:val="Bibliography"/>
@@ -15242,7 +15893,7 @@
       <w:r>
         <w:t xml:space="preserve"> </w:t>
       </w:r>
-      <w:hyperlink r:id="rId181">
+      <w:hyperlink r:id="rId182">
         <w:r>
           <w:rPr>
             <w:rStyle w:val="Hyperlink"/>
@@ -15254,8 +15905,8 @@
         <w:t xml:space="preserve">.</w:t>
       </w:r>
     </w:p>
-    <w:bookmarkEnd w:id="182"/>
-    <w:bookmarkStart w:id="184" w:name="X754b4afc4a898697b357ce25f12b18e343f4c9d"/>
+    <w:bookmarkEnd w:id="183"/>
+    <w:bookmarkStart w:id="185" w:name="X754b4afc4a898697b357ce25f12b18e343f4c9d"/>
     <w:p>
       <w:pPr>
         <w:pStyle w:val="Bibliography"/>
@@ -15288,7 +15939,7 @@
       <w:r>
         <w:t xml:space="preserve"> </w:t>
       </w:r>
-      <w:hyperlink r:id="rId183">
+      <w:hyperlink r:id="rId184">
         <w:r>
           <w:rPr>
             <w:rStyle w:val="Hyperlink"/>
@@ -15300,8 +15951,8 @@
         <w:t xml:space="preserve">.</w:t>
       </w:r>
     </w:p>
-    <w:bookmarkEnd w:id="184"/>
-    <w:bookmarkStart w:id="186" w:name="Xb5dfc14671a2c1669428435f1c39680fd0d1676"/>
+    <w:bookmarkEnd w:id="185"/>
+    <w:bookmarkStart w:id="187" w:name="Xb5dfc14671a2c1669428435f1c39680fd0d1676"/>
     <w:p>
       <w:pPr>
         <w:pStyle w:val="Bibliography"/>
@@ -15325,7 +15976,7 @@
       <w:r>
         <w:t xml:space="preserve"> </w:t>
       </w:r>
-      <w:hyperlink r:id="rId185">
+      <w:hyperlink r:id="rId186">
         <w:r>
           <w:rPr>
             <w:rStyle w:val="Hyperlink"/>
@@ -15337,8 +15988,8 @@
         <w:t xml:space="preserve">.</w:t>
       </w:r>
     </w:p>
-    <w:bookmarkEnd w:id="186"/>
-    <w:bookmarkStart w:id="188" w:name="ref-NearlyHalfChinese2017"/>
+    <w:bookmarkEnd w:id="187"/>
+    <w:bookmarkStart w:id="189" w:name="ref-NearlyHalfChinese2017"/>
     <w:p>
       <w:pPr>
         <w:pStyle w:val="Bibliography"/>
@@ -15355,7 +16006,7 @@
       <w:r>
         <w:t xml:space="preserve"> </w:t>
       </w:r>
-      <w:hyperlink r:id="rId187">
+      <w:hyperlink r:id="rId188">
         <w:r>
           <w:rPr>
             <w:rStyle w:val="Hyperlink"/>
@@ -15367,8 +16018,8 @@
         <w:t xml:space="preserve">.</w:t>
       </w:r>
     </w:p>
-    <w:bookmarkEnd w:id="188"/>
-    <w:bookmarkStart w:id="190" w:name="X20bf5b1785689df54ab160bed4482d7c9adb1f5"/>
+    <w:bookmarkEnd w:id="189"/>
+    <w:bookmarkStart w:id="191" w:name="X20bf5b1785689df54ab160bed4482d7c9adb1f5"/>
     <w:p>
       <w:pPr>
         <w:pStyle w:val="Bibliography"/>
@@ -15401,7 +16052,7 @@
       <w:r>
         <w:t xml:space="preserve"> </w:t>
       </w:r>
-      <w:hyperlink r:id="rId189">
+      <w:hyperlink r:id="rId190">
         <w:r>
           <w:rPr>
             <w:rStyle w:val="Hyperlink"/>
@@ -15413,8 +16064,8 @@
         <w:t xml:space="preserve">.</w:t>
       </w:r>
     </w:p>
-    <w:bookmarkEnd w:id="190"/>
-    <w:bookmarkStart w:id="192" w:name="ref-okumahWhatMattersMost2020"/>
+    <w:bookmarkEnd w:id="191"/>
+    <w:bookmarkStart w:id="193" w:name="ref-okumahWhatMattersMost2020"/>
     <w:p>
       <w:pPr>
         <w:pStyle w:val="Bibliography"/>
@@ -15447,7 +16098,7 @@
       <w:r>
         <w:t xml:space="preserve"> </w:t>
       </w:r>
-      <w:hyperlink r:id="rId191">
+      <w:hyperlink r:id="rId192">
         <w:r>
           <w:rPr>
             <w:rStyle w:val="Hyperlink"/>
@@ -15459,8 +16110,8 @@
         <w:t xml:space="preserve">.</w:t>
       </w:r>
     </w:p>
-    <w:bookmarkEnd w:id="192"/>
-    <w:bookmarkStart w:id="193" w:name="ref-jmpworld2019progress"/>
+    <w:bookmarkEnd w:id="193"/>
+    <w:bookmarkStart w:id="194" w:name="ref-jmpworld2019progress"/>
     <w:p>
       <w:pPr>
         <w:pStyle w:val="Bibliography"/>
@@ -15482,8 +16133,8 @@
         <w:t xml:space="preserve">. World Health Organization.</w:t>
       </w:r>
     </w:p>
-    <w:bookmarkEnd w:id="193"/>
-    <w:bookmarkStart w:id="195" w:name="ref-piaoImpactsClimateChange2010"/>
+    <w:bookmarkEnd w:id="194"/>
+    <w:bookmarkStart w:id="196" w:name="ref-piaoImpactsClimateChange2010"/>
     <w:p>
       <w:pPr>
         <w:pStyle w:val="Bibliography"/>
@@ -15513,7 +16164,7 @@
       <w:r>
         <w:t xml:space="preserve">467: 43–51. https://doi.org/</w:t>
       </w:r>
-      <w:hyperlink r:id="rId194">
+      <w:hyperlink r:id="rId195">
         <w:r>
           <w:rPr>
             <w:rStyle w:val="Hyperlink"/>
@@ -15522,8 +16173,8 @@
         </w:r>
       </w:hyperlink>
     </w:p>
-    <w:bookmarkEnd w:id="195"/>
-    <w:bookmarkStart w:id="197" w:name="ref-priscoliWhatPublicParticipation2004"/>
+    <w:bookmarkEnd w:id="196"/>
+    <w:bookmarkStart w:id="198" w:name="ref-priscoliWhatPublicParticipation2004"/>
     <w:p>
       <w:pPr>
         <w:pStyle w:val="Bibliography"/>
@@ -15556,7 +16207,7 @@
       <w:r>
         <w:t xml:space="preserve"> </w:t>
       </w:r>
-      <w:hyperlink r:id="rId196">
+      <w:hyperlink r:id="rId197">
         <w:r>
           <w:rPr>
             <w:rStyle w:val="Hyperlink"/>
@@ -15568,8 +16219,8 @@
         <w:t xml:space="preserve">.</w:t>
       </w:r>
     </w:p>
-    <w:bookmarkEnd w:id="197"/>
-    <w:bookmarkStart w:id="199" w:name="ref-quChinaNewNational2012"/>
+    <w:bookmarkEnd w:id="198"/>
+    <w:bookmarkStart w:id="200" w:name="ref-quChinaNewNational2012"/>
     <w:p>
       <w:pPr>
         <w:pStyle w:val="Bibliography"/>
@@ -15602,7 +16253,7 @@
       <w:r>
         <w:t xml:space="preserve"> </w:t>
       </w:r>
-      <w:hyperlink r:id="rId198">
+      <w:hyperlink r:id="rId199">
         <w:r>
           <w:rPr>
             <w:rStyle w:val="Hyperlink"/>
@@ -15614,8 +16265,8 @@
         <w:t xml:space="preserve">.</w:t>
       </w:r>
     </w:p>
-    <w:bookmarkEnd w:id="199"/>
-    <w:bookmarkStart w:id="201" w:name="X1150cb2f6d61a82902fe81f56a4ca7a90c0f5cb"/>
+    <w:bookmarkEnd w:id="200"/>
+    <w:bookmarkStart w:id="202" w:name="X1150cb2f6d61a82902fe81f56a4ca7a90c0f5cb"/>
     <w:p>
       <w:pPr>
         <w:pStyle w:val="Bibliography"/>
@@ -15632,7 +16283,7 @@
       <w:r>
         <w:t xml:space="preserve"> </w:t>
       </w:r>
-      <w:hyperlink r:id="rId200">
+      <w:hyperlink r:id="rId201">
         <w:r>
           <w:rPr>
             <w:rStyle w:val="Hyperlink"/>
@@ -15644,8 +16295,8 @@
         <w:t xml:space="preserve">.</w:t>
       </w:r>
     </w:p>
-    <w:bookmarkEnd w:id="201"/>
-    <w:bookmarkStart w:id="203" w:name="Xa6f5ed61487b821da463dc61924daf5a38895b3"/>
+    <w:bookmarkEnd w:id="202"/>
+    <w:bookmarkStart w:id="204" w:name="Xa6f5ed61487b821da463dc61924daf5a38895b3"/>
     <w:p>
       <w:pPr>
         <w:pStyle w:val="Bibliography"/>
@@ -15678,7 +16329,7 @@
       <w:r>
         <w:t xml:space="preserve"> </w:t>
       </w:r>
-      <w:hyperlink r:id="rId202">
+      <w:hyperlink r:id="rId203">
         <w:r>
           <w:rPr>
             <w:rStyle w:val="Hyperlink"/>
@@ -15690,8 +16341,8 @@
         <w:t xml:space="preserve">.</w:t>
       </w:r>
     </w:p>
-    <w:bookmarkEnd w:id="203"/>
-    <w:bookmarkStart w:id="205" w:name="ref-reutersFACTBOXFactsChina2009"/>
+    <w:bookmarkEnd w:id="204"/>
+    <w:bookmarkStart w:id="206" w:name="ref-reutersFACTBOXFactsChina2009"/>
     <w:p>
       <w:pPr>
         <w:pStyle w:val="Bibliography"/>
@@ -15715,7 +16366,7 @@
       <w:r>
         <w:t xml:space="preserve"> </w:t>
       </w:r>
-      <w:hyperlink r:id="rId204">
+      <w:hyperlink r:id="rId205">
         <w:r>
           <w:rPr>
             <w:rStyle w:val="Hyperlink"/>
@@ -15724,8 +16375,8 @@
         </w:r>
       </w:hyperlink>
     </w:p>
-    <w:bookmarkEnd w:id="205"/>
-    <w:bookmarkStart w:id="206" w:name="ref-rogersPoliticsWaterReview2017"/>
+    <w:bookmarkEnd w:id="206"/>
+    <w:bookmarkStart w:id="207" w:name="ref-rogersPoliticsWaterReview2017"/>
     <w:p>
       <w:pPr>
         <w:pStyle w:val="Bibliography"/>
@@ -15753,8 +16404,8 @@
         <w:t xml:space="preserve">.</w:t>
       </w:r>
     </w:p>
-    <w:bookmarkEnd w:id="206"/>
-    <w:bookmarkStart w:id="208" w:name="ref-RulesRegulationsYellowstone1881"/>
+    <w:bookmarkEnd w:id="207"/>
+    <w:bookmarkStart w:id="209" w:name="ref-RulesRegulationsYellowstone1881"/>
     <w:p>
       <w:pPr>
         <w:pStyle w:val="Bibliography"/>
@@ -15771,7 +16422,7 @@
       <w:r>
         <w:t xml:space="preserve"> </w:t>
       </w:r>
-      <w:hyperlink r:id="rId207">
+      <w:hyperlink r:id="rId208">
         <w:r>
           <w:rPr>
             <w:rStyle w:val="Hyperlink"/>
@@ -15783,8 +16434,8 @@
         <w:t xml:space="preserve">.</w:t>
       </w:r>
     </w:p>
-    <w:bookmarkEnd w:id="208"/>
-    <w:bookmarkStart w:id="210" w:name="ref-rynearsonWrynearsonChinawater2020"/>
+    <w:bookmarkEnd w:id="209"/>
+    <w:bookmarkStart w:id="211" w:name="ref-rynearsonWrynearsonChinawater2020"/>
     <w:p>
       <w:pPr>
         <w:pStyle w:val="Bibliography"/>
@@ -15807,7 +16458,7 @@
       <w:r>
         <w:t xml:space="preserve"> </w:t>
       </w:r>
-      <w:hyperlink r:id="rId209">
+      <w:hyperlink r:id="rId210">
         <w:r>
           <w:rPr>
             <w:rStyle w:val="Hyperlink"/>
@@ -15819,8 +16470,8 @@
         <w:t xml:space="preserve">.</w:t>
       </w:r>
     </w:p>
-    <w:bookmarkEnd w:id="210"/>
-    <w:bookmarkStart w:id="211" w:name="ref-sheat1992public"/>
+    <w:bookmarkEnd w:id="211"/>
+    <w:bookmarkStart w:id="212" w:name="ref-sheat1992public"/>
     <w:p>
       <w:pPr>
         <w:pStyle w:val="Bibliography"/>
@@ -15854,8 +16505,8 @@
         <w:t xml:space="preserve">.</w:t>
       </w:r>
     </w:p>
-    <w:bookmarkEnd w:id="211"/>
-    <w:bookmarkStart w:id="213" w:name="ref-shepardPublicOpinion1909"/>
+    <w:bookmarkEnd w:id="212"/>
+    <w:bookmarkStart w:id="214" w:name="ref-shepardPublicOpinion1909"/>
     <w:p>
       <w:pPr>
         <w:pStyle w:val="Bibliography"/>
@@ -15888,7 +16539,7 @@
       <w:r>
         <w:t xml:space="preserve"> </w:t>
       </w:r>
-      <w:hyperlink r:id="rId212">
+      <w:hyperlink r:id="rId213">
         <w:r>
           <w:rPr>
             <w:rStyle w:val="Hyperlink"/>
@@ -15900,8 +16551,8 @@
         <w:t xml:space="preserve">.</w:t>
       </w:r>
     </w:p>
-    <w:bookmarkEnd w:id="213"/>
-    <w:bookmarkStart w:id="214" w:name="Xdfda017be4161e2ad4461a48f0e647f150a9538"/>
+    <w:bookmarkEnd w:id="214"/>
+    <w:bookmarkStart w:id="215" w:name="Xdfda017be4161e2ad4461a48f0e647f150a9538"/>
     <w:p>
       <w:pPr>
         <w:pStyle w:val="Bibliography"/>
@@ -15935,8 +16586,8 @@
         <w:t xml:space="preserve">, edited by Peter H. Gleick, 13–24. New York: Oxford University Press.</w:t>
       </w:r>
     </w:p>
-    <w:bookmarkEnd w:id="214"/>
-    <w:bookmarkStart w:id="215" w:name="ref-shirodeIOTBasedWater2018"/>
+    <w:bookmarkEnd w:id="215"/>
+    <w:bookmarkStart w:id="216" w:name="ref-shirodeIOTBasedWater2018"/>
     <w:p>
       <w:pPr>
         <w:pStyle w:val="Bibliography"/>
@@ -15967,8 +16618,8 @@
         <w:t xml:space="preserve">3 (1): 1423–28.</w:t>
       </w:r>
     </w:p>
-    <w:bookmarkEnd w:id="215"/>
-    <w:bookmarkStart w:id="217" w:name="ref-songWaterResourcesUtilization2018"/>
+    <w:bookmarkEnd w:id="216"/>
+    <w:bookmarkStart w:id="218" w:name="ref-songWaterResourcesUtilization2018"/>
     <w:p>
       <w:pPr>
         <w:pStyle w:val="Bibliography"/>
@@ -16001,7 +16652,7 @@
       <w:r>
         <w:t xml:space="preserve"> </w:t>
       </w:r>
-      <w:hyperlink r:id="rId216">
+      <w:hyperlink r:id="rId217">
         <w:r>
           <w:rPr>
             <w:rStyle w:val="Hyperlink"/>
@@ -16013,8 +16664,8 @@
         <w:t xml:space="preserve">.</w:t>
       </w:r>
     </w:p>
-    <w:bookmarkEnd w:id="217"/>
-    <w:bookmarkStart w:id="219" w:name="ref-stapp1969concept"/>
+    <w:bookmarkEnd w:id="218"/>
+    <w:bookmarkStart w:id="220" w:name="ref-stapp1969concept"/>
     <w:p>
       <w:pPr>
         <w:pStyle w:val="Bibliography"/>
@@ -16047,7 +16698,7 @@
       <w:r>
         <w:t xml:space="preserve"> </w:t>
       </w:r>
-      <w:hyperlink r:id="rId218">
+      <w:hyperlink r:id="rId219">
         <w:r>
           <w:rPr>
             <w:rStyle w:val="Hyperlink"/>
@@ -16059,8 +16710,8 @@
         <w:t xml:space="preserve">.</w:t>
       </w:r>
     </w:p>
-    <w:bookmarkEnd w:id="219"/>
-    <w:bookmarkStart w:id="221" w:name="Xa245b558fa7433f846f9c2959ac635c561a39a6"/>
+    <w:bookmarkEnd w:id="220"/>
+    <w:bookmarkStart w:id="222" w:name="Xa245b558fa7433f846f9c2959ac635c561a39a6"/>
     <w:p>
       <w:pPr>
         <w:pStyle w:val="Bibliography"/>
@@ -16093,7 +16744,7 @@
       <w:r>
         <w:t xml:space="preserve"> </w:t>
       </w:r>
-      <w:hyperlink r:id="rId220">
+      <w:hyperlink r:id="rId221">
         <w:r>
           <w:rPr>
             <w:rStyle w:val="Hyperlink"/>
@@ -16105,8 +16756,8 @@
         <w:t xml:space="preserve">.</w:t>
       </w:r>
     </w:p>
-    <w:bookmarkEnd w:id="221"/>
-    <w:bookmarkStart w:id="223" w:name="Xf940b08e4c112b63d829538cba4eb168817fd84"/>
+    <w:bookmarkEnd w:id="222"/>
+    <w:bookmarkStart w:id="224" w:name="Xf940b08e4c112b63d829538cba4eb168817fd84"/>
     <w:p>
       <w:pPr>
         <w:pStyle w:val="Bibliography"/>
@@ -16136,7 +16787,7 @@
       <w:r>
         <w:t xml:space="preserve"> </w:t>
       </w:r>
-      <w:hyperlink r:id="rId222">
+      <w:hyperlink r:id="rId223">
         <w:r>
           <w:rPr>
             <w:rStyle w:val="Hyperlink"/>
@@ -16148,8 +16799,8 @@
         <w:t xml:space="preserve">.</w:t>
       </w:r>
     </w:p>
-    <w:bookmarkEnd w:id="223"/>
-    <w:bookmarkStart w:id="225" w:name="X596babab8d28b39825843c9123676e62b63f921"/>
+    <w:bookmarkEnd w:id="224"/>
+    <w:bookmarkStart w:id="226" w:name="X596babab8d28b39825843c9123676e62b63f921"/>
     <w:p>
       <w:pPr>
         <w:pStyle w:val="Bibliography"/>
@@ -16182,7 +16833,7 @@
       <w:r>
         <w:t xml:space="preserve"> </w:t>
       </w:r>
-      <w:hyperlink r:id="rId224">
+      <w:hyperlink r:id="rId225">
         <w:r>
           <w:rPr>
             <w:rStyle w:val="Hyperlink"/>
@@ -16194,8 +16845,8 @@
         <w:t xml:space="preserve">.</w:t>
       </w:r>
     </w:p>
-    <w:bookmarkEnd w:id="225"/>
-    <w:bookmarkStart w:id="227" w:name="X3a5c6742f9db61a65d6b5c95ff787d79397bff1"/>
+    <w:bookmarkEnd w:id="226"/>
+    <w:bookmarkStart w:id="228" w:name="X3a5c6742f9db61a65d6b5c95ff787d79397bff1"/>
     <w:p>
       <w:pPr>
         <w:pStyle w:val="Bibliography"/>
@@ -16228,7 +16879,7 @@
       <w:r>
         <w:t xml:space="preserve"> </w:t>
       </w:r>
-      <w:hyperlink r:id="rId226">
+      <w:hyperlink r:id="rId227">
         <w:r>
           <w:rPr>
             <w:rStyle w:val="Hyperlink"/>
@@ -16240,8 +16891,8 @@
         <w:t xml:space="preserve">.</w:t>
       </w:r>
     </w:p>
-    <w:bookmarkEnd w:id="227"/>
-    <w:bookmarkStart w:id="229" w:name="ref-teetsPowerPolicyNetworks2018"/>
+    <w:bookmarkEnd w:id="228"/>
+    <w:bookmarkStart w:id="230" w:name="ref-teetsPowerPolicyNetworks2018"/>
     <w:p>
       <w:pPr>
         <w:pStyle w:val="Bibliography"/>
@@ -16271,7 +16922,7 @@
       <w:r>
         <w:t xml:space="preserve">31 (1): 125–41. https://doi.org/</w:t>
       </w:r>
-      <w:hyperlink r:id="rId228">
+      <w:hyperlink r:id="rId229">
         <w:r>
           <w:rPr>
             <w:rStyle w:val="Hyperlink"/>
@@ -16283,8 +16934,8 @@
         <w:t xml:space="preserve">.</w:t>
       </w:r>
     </w:p>
-    <w:bookmarkEnd w:id="229"/>
-    <w:bookmarkStart w:id="230" w:name="ref-BonnCharterSafe2004"/>
+    <w:bookmarkEnd w:id="230"/>
+    <w:bookmarkStart w:id="231" w:name="ref-BonnCharterSafe2004"/>
     <w:p>
       <w:pPr>
         <w:pStyle w:val="Bibliography"/>
@@ -16299,8 +16950,8 @@
         <w:t xml:space="preserve">2004. London, UK: International Water Association. 2004.</w:t>
       </w:r>
     </w:p>
-    <w:bookmarkEnd w:id="230"/>
-    <w:bookmarkStart w:id="232" w:name="ref-ModernEnvironmentalMovement"/>
+    <w:bookmarkEnd w:id="231"/>
+    <w:bookmarkStart w:id="233" w:name="ref-ModernEnvironmentalMovement"/>
     <w:p>
       <w:pPr>
         <w:pStyle w:val="Bibliography"/>
@@ -16317,7 +16968,7 @@
       <w:r>
         <w:t xml:space="preserve"> </w:t>
       </w:r>
-      <w:hyperlink r:id="rId231">
+      <w:hyperlink r:id="rId232">
         <w:r>
           <w:rPr>
             <w:rStyle w:val="Hyperlink"/>
@@ -16329,8 +16980,8 @@
         <w:t xml:space="preserve">.</w:t>
       </w:r>
     </w:p>
-    <w:bookmarkEnd w:id="232"/>
-    <w:bookmarkStart w:id="234" w:name="ref-NationalStandardsPeople"/>
+    <w:bookmarkEnd w:id="233"/>
+    <w:bookmarkStart w:id="235" w:name="ref-NationalStandardsPeople"/>
     <w:p>
       <w:pPr>
         <w:pStyle w:val="Bibliography"/>
@@ -16347,7 +16998,7 @@
       <w:r>
         <w:t xml:space="preserve"> </w:t>
       </w:r>
-      <w:hyperlink r:id="rId233">
+      <w:hyperlink r:id="rId234">
         <w:r>
           <w:rPr>
             <w:rStyle w:val="Hyperlink"/>
@@ -16359,8 +17010,8 @@
         <w:t xml:space="preserve">.</w:t>
       </w:r>
     </w:p>
-    <w:bookmarkEnd w:id="234"/>
-    <w:bookmarkStart w:id="235" w:name="ref-theworldbankHighDryClimate2016"/>
+    <w:bookmarkEnd w:id="235"/>
+    <w:bookmarkStart w:id="236" w:name="ref-theworldbankHighDryClimate2016"/>
     <w:p>
       <w:pPr>
         <w:pStyle w:val="Bibliography"/>
@@ -16382,8 +17033,8 @@
         <w:t xml:space="preserve">. Washington, D.C: World Bank Group.</w:t>
       </w:r>
     </w:p>
-    <w:bookmarkEnd w:id="235"/>
-    <w:bookmarkStart w:id="237" w:name="ref-theworldbankWatershedNewEra2019"/>
+    <w:bookmarkEnd w:id="236"/>
+    <w:bookmarkStart w:id="238" w:name="ref-theworldbankWatershedNewEra2019"/>
     <w:p>
       <w:pPr>
         <w:pStyle w:val="Bibliography"/>
@@ -16406,7 +17057,7 @@
       <w:r>
         <w:t xml:space="preserve"> </w:t>
       </w:r>
-      <w:hyperlink r:id="rId236">
+      <w:hyperlink r:id="rId237">
         <w:r>
           <w:rPr>
             <w:rStyle w:val="Hyperlink"/>
@@ -16418,8 +17069,8 @@
         <w:t xml:space="preserve">.</w:t>
       </w:r>
     </w:p>
-    <w:bookmarkEnd w:id="237"/>
-    <w:bookmarkStart w:id="239" w:name="ref-un-waterWaterScarcity"/>
+    <w:bookmarkEnd w:id="238"/>
+    <w:bookmarkStart w:id="240" w:name="ref-un-waterWaterScarcity"/>
     <w:p>
       <w:pPr>
         <w:pStyle w:val="Bibliography"/>
@@ -16452,7 +17103,7 @@
       <w:r>
         <w:t xml:space="preserve"> </w:t>
       </w:r>
-      <w:hyperlink r:id="rId238">
+      <w:hyperlink r:id="rId239">
         <w:r>
           <w:rPr>
             <w:rStyle w:val="Hyperlink"/>
@@ -16464,8 +17115,8 @@
         <w:t xml:space="preserve">.</w:t>
       </w:r>
     </w:p>
-    <w:bookmarkEnd w:id="239"/>
-    <w:bookmarkStart w:id="241" w:name="ref-usepaHistoryCleanWater2013"/>
+    <w:bookmarkEnd w:id="240"/>
+    <w:bookmarkStart w:id="242" w:name="ref-usepaHistoryCleanWater2013"/>
     <w:p>
       <w:pPr>
         <w:pStyle w:val="Bibliography"/>
@@ -16488,7 +17139,7 @@
       <w:r>
         <w:t xml:space="preserve"> </w:t>
       </w:r>
-      <w:hyperlink r:id="rId240">
+      <w:hyperlink r:id="rId241">
         <w:r>
           <w:rPr>
             <w:rStyle w:val="Hyperlink"/>
@@ -16500,8 +17151,8 @@
         <w:t xml:space="preserve">.</w:t>
       </w:r>
     </w:p>
-    <w:bookmarkEnd w:id="241"/>
-    <w:bookmarkStart w:id="242" w:name="X51c5a79df11366c8e54352b987160c5fdc4fcbb"/>
+    <w:bookmarkEnd w:id="242"/>
+    <w:bookmarkStart w:id="243" w:name="X51c5a79df11366c8e54352b987160c5fdc4fcbb"/>
     <w:p>
       <w:pPr>
         <w:pStyle w:val="Bibliography"/>
@@ -16544,8 +17195,8 @@
         <w:t xml:space="preserve">10 (3): 291–97.</w:t>
       </w:r>
     </w:p>
-    <w:bookmarkEnd w:id="242"/>
-    <w:bookmarkStart w:id="243" w:name="ref-webberSouthNorthWater2017"/>
+    <w:bookmarkEnd w:id="243"/>
+    <w:bookmarkStart w:id="244" w:name="ref-webberSouthNorthWater2017"/>
     <w:p>
       <w:pPr>
         <w:pStyle w:val="Bibliography"/>
@@ -16576,8 +17227,8 @@
         <w:t xml:space="preserve">51 (3): 370–82.</w:t>
       </w:r>
     </w:p>
-    <w:bookmarkEnd w:id="243"/>
-    <w:bookmarkStart w:id="245" w:name="Xf110ef6aee149ec135a4940932118f3168b8cc4"/>
+    <w:bookmarkEnd w:id="244"/>
+    <w:bookmarkStart w:id="246" w:name="Xf110ef6aee149ec135a4940932118f3168b8cc4"/>
     <w:p>
       <w:pPr>
         <w:pStyle w:val="Bibliography"/>
@@ -16600,7 +17251,7 @@
       <w:r>
         <w:t xml:space="preserve"> </w:t>
       </w:r>
-      <w:hyperlink r:id="rId244">
+      <w:hyperlink r:id="rId245">
         <w:r>
           <w:rPr>
             <w:rStyle w:val="Hyperlink"/>
@@ -16612,8 +17263,8 @@
         <w:t xml:space="preserve">.</w:t>
       </w:r>
     </w:p>
-    <w:bookmarkEnd w:id="245"/>
-    <w:bookmarkStart w:id="247" w:name="Xfc85db7f29c0930f918cc5a58be8abd2a1e0b33"/>
+    <w:bookmarkEnd w:id="246"/>
+    <w:bookmarkStart w:id="248" w:name="Xfc85db7f29c0930f918cc5a58be8abd2a1e0b33"/>
     <w:p>
       <w:pPr>
         <w:pStyle w:val="Bibliography"/>
@@ -16637,7 +17288,7 @@
       <w:r>
         <w:t xml:space="preserve"> </w:t>
       </w:r>
-      <w:hyperlink r:id="rId246">
+      <w:hyperlink r:id="rId247">
         <w:r>
           <w:rPr>
             <w:rStyle w:val="Hyperlink"/>
@@ -16649,8 +17300,8 @@
         <w:t xml:space="preserve">.</w:t>
       </w:r>
     </w:p>
-    <w:bookmarkEnd w:id="247"/>
-    <w:bookmarkStart w:id="248" w:name="Xc14df78176bc4c35f1f72ec88ffae35210ba5fd"/>
+    <w:bookmarkEnd w:id="248"/>
+    <w:bookmarkStart w:id="249" w:name="Xc14df78176bc4c35f1f72ec88ffae35210ba5fd"/>
     <w:p>
       <w:pPr>
         <w:pStyle w:val="Bibliography"/>
@@ -16672,8 +17323,8 @@
         <w:t xml:space="preserve">. 11th ed. Geneva: World Economic Forum.</w:t>
       </w:r>
     </w:p>
-    <w:bookmarkEnd w:id="248"/>
-    <w:bookmarkStart w:id="249" w:name="ref-wuWaterPollutionHuman1999"/>
+    <w:bookmarkEnd w:id="249"/>
+    <w:bookmarkStart w:id="250" w:name="ref-wuWaterPollutionHuman1999"/>
     <w:p>
       <w:pPr>
         <w:pStyle w:val="Bibliography"/>
@@ -16704,8 +17355,8 @@
         <w:t xml:space="preserve">107 (4): 251–56.</w:t>
       </w:r>
     </w:p>
-    <w:bookmarkEnd w:id="249"/>
-    <w:bookmarkStart w:id="251" w:name="ref-xieChinaHistoricalEvolution2020"/>
+    <w:bookmarkEnd w:id="250"/>
+    <w:bookmarkStart w:id="252" w:name="ref-xieChinaHistoricalEvolution2020"/>
     <w:p>
       <w:pPr>
         <w:pStyle w:val="Bibliography"/>
@@ -16738,7 +17389,7 @@
       <w:r>
         <w:t xml:space="preserve"> </w:t>
       </w:r>
-      <w:hyperlink r:id="rId250">
+      <w:hyperlink r:id="rId251">
         <w:r>
           <w:rPr>
             <w:rStyle w:val="Hyperlink"/>
@@ -16750,8 +17401,8 @@
         <w:t xml:space="preserve">.</w:t>
       </w:r>
     </w:p>
-    <w:bookmarkEnd w:id="251"/>
-    <w:bookmarkStart w:id="253" w:name="Xc6d0d07f5b6e968a2ae6065963ff97b6dd13014"/>
+    <w:bookmarkEnd w:id="252"/>
+    <w:bookmarkStart w:id="254" w:name="Xc6d0d07f5b6e968a2ae6065963ff97b6dd13014"/>
     <w:p>
       <w:pPr>
         <w:pStyle w:val="Bibliography"/>
@@ -16784,7 +17435,7 @@
       <w:r>
         <w:t xml:space="preserve"> </w:t>
       </w:r>
-      <w:hyperlink r:id="rId252">
+      <w:hyperlink r:id="rId253">
         <w:r>
           <w:rPr>
             <w:rStyle w:val="Hyperlink"/>
@@ -16796,8 +17447,8 @@
         <w:t xml:space="preserve">.</w:t>
       </w:r>
     </w:p>
-    <w:bookmarkEnd w:id="253"/>
-    <w:bookmarkStart w:id="255" w:name="ref-zhangEnvironmentalHealthChina2010"/>
+    <w:bookmarkEnd w:id="254"/>
+    <w:bookmarkStart w:id="256" w:name="ref-zhangEnvironmentalHealthChina2010"/>
     <w:p>
       <w:pPr>
         <w:pStyle w:val="Bibliography"/>
@@ -16830,7 +17481,7 @@
       <w:r>
         <w:t xml:space="preserve"> </w:t>
       </w:r>
-      <w:hyperlink r:id="rId254">
+      <w:hyperlink r:id="rId255">
         <w:r>
           <w:rPr>
             <w:rStyle w:val="Hyperlink"/>
@@ -16839,8 +17490,8 @@
         </w:r>
       </w:hyperlink>
     </w:p>
-    <w:bookmarkEnd w:id="255"/>
-    <w:bookmarkStart w:id="257" w:name="ref-zhaoInterprovincialTwostageWater2017"/>
+    <w:bookmarkEnd w:id="256"/>
+    <w:bookmarkStart w:id="258" w:name="ref-zhaoInterprovincialTwostageWater2017"/>
     <w:p>
       <w:pPr>
         <w:pStyle w:val="Bibliography"/>
@@ -16873,7 +17524,7 @@
       <w:r>
         <w:t xml:space="preserve"> </w:t>
       </w:r>
-      <w:hyperlink r:id="rId256">
+      <w:hyperlink r:id="rId257">
         <w:r>
           <w:rPr>
             <w:rStyle w:val="Hyperlink"/>
@@ -16885,8 +17536,8 @@
         <w:t xml:space="preserve">.</w:t>
       </w:r>
     </w:p>
-    <w:bookmarkEnd w:id="257"/>
-    <w:bookmarkStart w:id="259" w:name="ref-zubeEnvironmentalPerception1999"/>
+    <w:bookmarkEnd w:id="258"/>
+    <w:bookmarkStart w:id="260" w:name="ref-zubeEnvironmentalPerception1999"/>
     <w:p>
       <w:pPr>
         <w:pStyle w:val="Bibliography"/>
@@ -16922,7 +17573,7 @@
       <w:r>
         <w:t xml:space="preserve"> </w:t>
       </w:r>
-      <w:hyperlink r:id="rId258">
+      <w:hyperlink r:id="rId259">
         <w:r>
           <w:rPr>
             <w:rStyle w:val="Hyperlink"/>
@@ -16934,8 +17585,8 @@
         <w:t xml:space="preserve">.</w:t>
       </w:r>
     </w:p>
-    <w:bookmarkEnd w:id="259"/>
-    <w:bookmarkStart w:id="261" w:name="Xa63a71e67bb1e026783acbe1cc2df7c9bfe0d9c"/>
+    <w:bookmarkEnd w:id="260"/>
+    <w:bookmarkStart w:id="262" w:name="Xa63a71e67bb1e026783acbe1cc2df7c9bfe0d9c"/>
     <w:p>
       <w:pPr>
         <w:pStyle w:val="Bibliography"/>
@@ -16958,7 +17609,7 @@
       <w:r>
         <w:t xml:space="preserve"> </w:t>
       </w:r>
-      <w:hyperlink r:id="rId260">
+      <w:hyperlink r:id="rId261">
         <w:r>
           <w:rPr>
             <w:rStyle w:val="Hyperlink"/>
@@ -16970,8 +17621,8 @@
         <w:t xml:space="preserve">.</w:t>
       </w:r>
     </w:p>
-    <w:bookmarkEnd w:id="261"/>
-    <w:bookmarkStart w:id="263" w:name="Xcd672981aab6ec70b8b0bfacc29e5e6a7f95799"/>
+    <w:bookmarkEnd w:id="262"/>
+    <w:bookmarkStart w:id="264" w:name="Xcd672981aab6ec70b8b0bfacc29e5e6a7f95799"/>
     <w:p>
       <w:pPr>
         <w:pStyle w:val="Bibliography"/>
@@ -16995,7 +17646,7 @@
       <w:r>
         <w:t xml:space="preserve"> </w:t>
       </w:r>
-      <w:hyperlink r:id="rId262">
+      <w:hyperlink r:id="rId263">
         <w:r>
           <w:rPr>
             <w:rStyle w:val="Hyperlink"/>
@@ -17004,8 +17655,8 @@
         </w:r>
       </w:hyperlink>
     </w:p>
-    <w:bookmarkEnd w:id="263"/>
-    <w:bookmarkStart w:id="265" w:name="X192a9dad0c952e9b97a592820363d32a732f51b"/>
+    <w:bookmarkEnd w:id="264"/>
+    <w:bookmarkStart w:id="266" w:name="X192a9dad0c952e9b97a592820363d32a732f51b"/>
     <w:p>
       <w:pPr>
         <w:pStyle w:val="Bibliography"/>
@@ -17022,7 +17673,7 @@
       <w:r>
         <w:t xml:space="preserve"> </w:t>
       </w:r>
-      <w:hyperlink r:id="rId264">
+      <w:hyperlink r:id="rId265">
         <w:r>
           <w:rPr>
             <w:rStyle w:val="Hyperlink"/>
@@ -17034,10 +17685,10 @@
         <w:t xml:space="preserve">.</w:t>
       </w:r>
     </w:p>
-    <w:bookmarkEnd w:id="265"/>
     <w:bookmarkEnd w:id="266"/>
     <w:bookmarkEnd w:id="267"/>
     <w:bookmarkEnd w:id="268"/>
+    <w:bookmarkEnd w:id="269"/>
     <w:sectPr/>
   </w:body>
 </w:document>
@@ -18438,12 +19089,6 @@
     <w:lvlOverride w:ilvl="8">
       <w:startOverride w:val="5"/>
     </w:lvlOverride>
-  </w:num>
-  <w:num w:numId="1010">
-    <w:abstractNumId w:val="991"/>
-  </w:num>
-  <w:num w:numId="1011">
-    <w:abstractNumId w:val="991"/>
   </w:num>
 </w:numbering>
 </file>

</xml_diff>

<commit_message>
Generated and replaced svgs with pngs
</commit_message>
<xml_diff>
--- a/src/thesis/Water Quality, Perception and Knowledge in China.docx
+++ b/src/thesis/Water Quality, Perception and Knowledge in China.docx
@@ -8228,14 +8228,14 @@
       <w:r>
         <w:drawing>
           <wp:inline>
-            <wp:extent cx="5334000" cy="5132024"/>
+            <wp:extent cx="5334000" cy="5132744"/>
             <wp:effectExtent b="0" l="0" r="0" t="0"/>
-            <wp:docPr descr="wqir2018.svg" title="" id="1" name="Picture"/>
+            <wp:docPr descr="wqir2018.png" title="" id="1" name="Picture"/>
             <a:graphic>
               <a:graphicData uri="http://schemas.openxmlformats.org/drawingml/2006/picture">
                 <pic:pic>
                   <pic:nvPicPr>
-                    <pic:cNvPr descr="/home/will/Documents/Github/china-water/src/wqir2018.svg" id="0" name="Picture"/>
+                    <pic:cNvPr descr="/home/will/Documents/Github/china-water/src/wqir2018.png" id="0" name="Picture"/>
                     <pic:cNvPicPr>
                       <a:picLocks noChangeArrowheads="1" noChangeAspect="1"/>
                     </pic:cNvPicPr>
@@ -8249,7 +8249,7 @@
                   <pic:spPr bwMode="auto">
                     <a:xfrm>
                       <a:off x="0" y="0"/>
-                      <a:ext cx="5334000" cy="5132024"/>
+                      <a:ext cx="5334000" cy="5132744"/>
                     </a:xfrm>
                     <a:prstGeom prst="rect">
                       <a:avLst/>
@@ -8273,7 +8273,7 @@
         <w:pStyle w:val="ImageCaption"/>
       </w:pPr>
       <w:r>
-        <w:t xml:space="preserve">wqir2018.svg</w:t>
+        <w:t xml:space="preserve">wqir2018.png</w:t>
       </w:r>
     </w:p>
     <w:p>
@@ -8916,12 +8916,12 @@
           <wp:inline>
             <wp:extent cx="5334000" cy="3556000"/>
             <wp:effectExtent b="0" l="0" r="0" t="0"/>
-            <wp:docPr descr="l6_fig1.svg" title="" id="1" name="Picture"/>
+            <wp:docPr descr="l6_fig1.png" title="" id="1" name="Picture"/>
             <a:graphic>
               <a:graphicData uri="http://schemas.openxmlformats.org/drawingml/2006/picture">
                 <pic:pic>
                   <pic:nvPicPr>
-                    <pic:cNvPr descr="/home/will/Documents/Github/china-water/src/outputs/l6_fig1.svg" id="0" name="Picture"/>
+                    <pic:cNvPr descr="/home/will/Documents/Github/china-water/src/outputs/l6_fig1.png" id="0" name="Picture"/>
                     <pic:cNvPicPr>
                       <a:picLocks noChangeArrowheads="1" noChangeAspect="1"/>
                     </pic:cNvPicPr>
@@ -8959,7 +8959,7 @@
         <w:pStyle w:val="ImageCaption"/>
       </w:pPr>
       <w:r>
-        <w:t xml:space="preserve">l6_fig1.svg</w:t>
+        <w:t xml:space="preserve">l6_fig1.png</w:t>
       </w:r>
     </w:p>
     <w:p>
@@ -8987,14 +8987,14 @@
       <w:r>
         <w:drawing>
           <wp:inline>
-            <wp:extent cx="5334000" cy="4610100"/>
+            <wp:extent cx="5334000" cy="4617720"/>
             <wp:effectExtent b="0" l="0" r="0" t="0"/>
-            <wp:docPr descr="l6_fig2.svg" title="" id="1" name="Picture"/>
+            <wp:docPr descr="l6_fig2.png" title="" id="1" name="Picture"/>
             <a:graphic>
               <a:graphicData uri="http://schemas.openxmlformats.org/drawingml/2006/picture">
                 <pic:pic>
                   <pic:nvPicPr>
-                    <pic:cNvPr descr="/home/will/Documents/Github/china-water/src/outputs/l6_fig2.svg" id="0" name="Picture"/>
+                    <pic:cNvPr descr="/home/will/Documents/Github/china-water/src/outputs/l6_fig2.png" id="0" name="Picture"/>
                     <pic:cNvPicPr>
                       <a:picLocks noChangeArrowheads="1" noChangeAspect="1"/>
                     </pic:cNvPicPr>
@@ -9008,7 +9008,7 @@
                   <pic:spPr bwMode="auto">
                     <a:xfrm>
                       <a:off x="0" y="0"/>
-                      <a:ext cx="5334000" cy="4610100"/>
+                      <a:ext cx="5334000" cy="4617720"/>
                     </a:xfrm>
                     <a:prstGeom prst="rect">
                       <a:avLst/>
@@ -9032,7 +9032,7 @@
         <w:pStyle w:val="ImageCaption"/>
       </w:pPr>
       <w:r>
-        <w:t xml:space="preserve">l6_fig2.svg</w:t>
+        <w:t xml:space="preserve">l6_fig2.png</w:t>
       </w:r>
     </w:p>
     <w:p>
@@ -9373,12 +9373,12 @@
           <wp:inline>
             <wp:extent cx="5334000" cy="3556000"/>
             <wp:effectExtent b="0" l="0" r="0" t="0"/>
-            <wp:docPr descr="l7_fig1.svg" title="" id="1" name="Picture"/>
+            <wp:docPr descr="l7_fig1.png" title="" id="1" name="Picture"/>
             <a:graphic>
               <a:graphicData uri="http://schemas.openxmlformats.org/drawingml/2006/picture">
                 <pic:pic>
                   <pic:nvPicPr>
-                    <pic:cNvPr descr="/home/will/Documents/Github/china-water/src/outputs/l7_fig1.svg" id="0" name="Picture"/>
+                    <pic:cNvPr descr="/home/will/Documents/Github/china-water/src/outputs/l7_fig1.png" id="0" name="Picture"/>
                     <pic:cNvPicPr>
                       <a:picLocks noChangeArrowheads="1" noChangeAspect="1"/>
                     </pic:cNvPicPr>
@@ -9416,7 +9416,7 @@
         <w:pStyle w:val="ImageCaption"/>
       </w:pPr>
       <w:r>
-        <w:t xml:space="preserve">l7_fig1.svg</w:t>
+        <w:t xml:space="preserve">l7_fig1.png</w:t>
       </w:r>
     </w:p>
     <w:p>
@@ -9926,14 +9926,14 @@
       <w:r>
         <w:drawing>
           <wp:inline>
-            <wp:extent cx="4610100" cy="4610100"/>
+            <wp:extent cx="4630105" cy="4627047"/>
             <wp:effectExtent b="0" l="0" r="0" t="0"/>
-            <wp:docPr descr="h1_fig2.svg" title="" id="1" name="Picture"/>
+            <wp:docPr descr="h1_fig2.png" title="" id="1" name="Picture"/>
             <a:graphic>
               <a:graphicData uri="http://schemas.openxmlformats.org/drawingml/2006/picture">
                 <pic:pic>
                   <pic:nvPicPr>
-                    <pic:cNvPr descr="/home/will/Documents/Github/china-water/src/outputs/h1_fig2.svg" id="0" name="Picture"/>
+                    <pic:cNvPr descr="/home/will/Documents/Github/china-water/src/outputs/h1_fig1.png" id="0" name="Picture"/>
                     <pic:cNvPicPr>
                       <a:picLocks noChangeArrowheads="1" noChangeAspect="1"/>
                     </pic:cNvPicPr>
@@ -9947,7 +9947,7 @@
                   <pic:spPr bwMode="auto">
                     <a:xfrm>
                       <a:off x="0" y="0"/>
-                      <a:ext cx="4610100" cy="4610100"/>
+                      <a:ext cx="4630105" cy="4627047"/>
                     </a:xfrm>
                     <a:prstGeom prst="rect">
                       <a:avLst/>
@@ -9971,7 +9971,7 @@
         <w:pStyle w:val="ImageCaption"/>
       </w:pPr>
       <w:r>
-        <w:t xml:space="preserve">h1_fig2.svg</w:t>
+        <w:t xml:space="preserve">h1_fig2.png</w:t>
       </w:r>
     </w:p>
     <w:bookmarkEnd w:id="65"/>
@@ -10290,14 +10290,14 @@
       <w:r>
         <w:drawing>
           <wp:inline>
-            <wp:extent cx="5334000" cy="4593693"/>
+            <wp:extent cx="5334000" cy="4599113"/>
             <wp:effectExtent b="0" l="0" r="0" t="0"/>
-            <wp:docPr descr="h2_fig.svg" title="" id="1" name="Picture"/>
+            <wp:docPr descr="h2_fig.png" title="" id="1" name="Picture"/>
             <a:graphic>
               <a:graphicData uri="http://schemas.openxmlformats.org/drawingml/2006/picture">
                 <pic:pic>
                   <pic:nvPicPr>
-                    <pic:cNvPr descr="/home/will/Documents/Github/china-water/src/outputs/h2_fig1.svg" id="0" name="Picture"/>
+                    <pic:cNvPr descr="/home/will/Documents/Github/china-water/src/outputs/h2_fig1.png" id="0" name="Picture"/>
                     <pic:cNvPicPr>
                       <a:picLocks noChangeArrowheads="1" noChangeAspect="1"/>
                     </pic:cNvPicPr>
@@ -10311,7 +10311,7 @@
                   <pic:spPr bwMode="auto">
                     <a:xfrm>
                       <a:off x="0" y="0"/>
-                      <a:ext cx="5334000" cy="4593693"/>
+                      <a:ext cx="5334000" cy="4599113"/>
                     </a:xfrm>
                     <a:prstGeom prst="rect">
                       <a:avLst/>
@@ -10335,7 +10335,7 @@
         <w:pStyle w:val="ImageCaption"/>
       </w:pPr>
       <w:r>
-        <w:t xml:space="preserve">h2_fig.svg</w:t>
+        <w:t xml:space="preserve">h2_fig.png</w:t>
       </w:r>
     </w:p>
     <w:bookmarkEnd w:id="67"/>
@@ -10396,14 +10396,14 @@
       <w:r>
         <w:drawing>
           <wp:inline>
-            <wp:extent cx="4610100" cy="4610100"/>
+            <wp:extent cx="4622375" cy="4625429"/>
             <wp:effectExtent b="0" l="0" r="0" t="0"/>
-            <wp:docPr descr="h3_fig1.svg" title="" id="1" name="Picture"/>
+            <wp:docPr descr="h3_fig1.png" title="" id="1" name="Picture"/>
             <a:graphic>
               <a:graphicData uri="http://schemas.openxmlformats.org/drawingml/2006/picture">
                 <pic:pic>
                   <pic:nvPicPr>
-                    <pic:cNvPr descr="/home/will/Documents/Github/china-water/src/outputs/h3_fig1.svg" id="0" name="Picture"/>
+                    <pic:cNvPr descr="/home/will/Documents/Github/china-water/src/outputs/h3_fig1.png" id="0" name="Picture"/>
                     <pic:cNvPicPr>
                       <a:picLocks noChangeArrowheads="1" noChangeAspect="1"/>
                     </pic:cNvPicPr>
@@ -10417,7 +10417,7 @@
                   <pic:spPr bwMode="auto">
                     <a:xfrm>
                       <a:off x="0" y="0"/>
-                      <a:ext cx="4610100" cy="4610100"/>
+                      <a:ext cx="4622375" cy="4625429"/>
                     </a:xfrm>
                     <a:prstGeom prst="rect">
                       <a:avLst/>
@@ -10441,7 +10441,7 @@
         <w:pStyle w:val="ImageCaption"/>
       </w:pPr>
       <w:r>
-        <w:t xml:space="preserve">h3_fig1.svg</w:t>
+        <w:t xml:space="preserve">h3_fig1.png</w:t>
       </w:r>
     </w:p>
     <w:p>
@@ -10529,14 +10529,14 @@
       <w:r>
         <w:drawing>
           <wp:inline>
-            <wp:extent cx="5314950" cy="4610100"/>
+            <wp:extent cx="5332219" cy="4625429"/>
             <wp:effectExtent b="0" l="0" r="0" t="0"/>
-            <wp:docPr descr="h3_fig2.svg" title="" id="1" name="Picture"/>
+            <wp:docPr descr="h3_fig2.png" title="" id="1" name="Picture"/>
             <a:graphic>
               <a:graphicData uri="http://schemas.openxmlformats.org/drawingml/2006/picture">
                 <pic:pic>
                   <pic:nvPicPr>
-                    <pic:cNvPr descr="/home/will/Documents/Github/china-water/src/outputs/h3_fig2.svg" id="0" name="Picture"/>
+                    <pic:cNvPr descr="/home/will/Documents/Github/china-water/src/outputs/h3_fig2.png" id="0" name="Picture"/>
                     <pic:cNvPicPr>
                       <a:picLocks noChangeArrowheads="1" noChangeAspect="1"/>
                     </pic:cNvPicPr>
@@ -10550,7 +10550,7 @@
                   <pic:spPr bwMode="auto">
                     <a:xfrm>
                       <a:off x="0" y="0"/>
-                      <a:ext cx="5314950" cy="4610100"/>
+                      <a:ext cx="5332219" cy="4625429"/>
                     </a:xfrm>
                     <a:prstGeom prst="rect">
                       <a:avLst/>
@@ -10574,7 +10574,7 @@
         <w:pStyle w:val="ImageCaption"/>
       </w:pPr>
       <w:r>
-        <w:t xml:space="preserve">h3_fig2.svg</w:t>
+        <w:t xml:space="preserve">h3_fig2.png</w:t>
       </w:r>
     </w:p>
     <w:bookmarkEnd w:id="70"/>
@@ -10677,14 +10677,14 @@
       <w:r>
         <w:drawing>
           <wp:inline>
-            <wp:extent cx="4610100" cy="4610100"/>
+            <wp:extent cx="4622375" cy="4625429"/>
             <wp:effectExtent b="0" l="0" r="0" t="0"/>
-            <wp:docPr descr="h4_fig1.svg" title="" id="1" name="Picture"/>
+            <wp:docPr descr="h4_fig1.png" title="" id="1" name="Picture"/>
             <a:graphic>
               <a:graphicData uri="http://schemas.openxmlformats.org/drawingml/2006/picture">
                 <pic:pic>
                   <pic:nvPicPr>
-                    <pic:cNvPr descr="/home/will/Documents/Github/china-water/src/outputs/h4_fig1.svg" id="0" name="Picture"/>
+                    <pic:cNvPr descr="/home/will/Documents/Github/china-water/src/outputs/h4_fig1.png" id="0" name="Picture"/>
                     <pic:cNvPicPr>
                       <a:picLocks noChangeArrowheads="1" noChangeAspect="1"/>
                     </pic:cNvPicPr>
@@ -10698,7 +10698,7 @@
                   <pic:spPr bwMode="auto">
                     <a:xfrm>
                       <a:off x="0" y="0"/>
-                      <a:ext cx="4610100" cy="4610100"/>
+                      <a:ext cx="4622375" cy="4625429"/>
                     </a:xfrm>
                     <a:prstGeom prst="rect">
                       <a:avLst/>
@@ -10722,7 +10722,7 @@
         <w:pStyle w:val="ImageCaption"/>
       </w:pPr>
       <w:r>
-        <w:t xml:space="preserve">h4_fig1.svg</w:t>
+        <w:t xml:space="preserve">h4_fig1.png</w:t>
       </w:r>
     </w:p>
     <w:p>
@@ -10740,14 +10740,14 @@
       <w:r>
         <w:drawing>
           <wp:inline>
-            <wp:extent cx="5334000" cy="4610100"/>
+            <wp:extent cx="5334000" cy="4617720"/>
             <wp:effectExtent b="0" l="0" r="0" t="0"/>
-            <wp:docPr descr="h4_fig2.svg" title="" id="1" name="Picture"/>
+            <wp:docPr descr="h4_fig2.png" title="" id="1" name="Picture"/>
             <a:graphic>
               <a:graphicData uri="http://schemas.openxmlformats.org/drawingml/2006/picture">
                 <pic:pic>
                   <pic:nvPicPr>
-                    <pic:cNvPr descr="/home/will/Documents/Github/china-water/src/outputs/h4_fig2.svg" id="0" name="Picture"/>
+                    <pic:cNvPr descr="/home/will/Documents/Github/china-water/src/outputs/h4_fig2.png" id="0" name="Picture"/>
                     <pic:cNvPicPr>
                       <a:picLocks noChangeArrowheads="1" noChangeAspect="1"/>
                     </pic:cNvPicPr>
@@ -10761,7 +10761,7 @@
                   <pic:spPr bwMode="auto">
                     <a:xfrm>
                       <a:off x="0" y="0"/>
-                      <a:ext cx="5334000" cy="4610100"/>
+                      <a:ext cx="5334000" cy="4617720"/>
                     </a:xfrm>
                     <a:prstGeom prst="rect">
                       <a:avLst/>
@@ -10785,7 +10785,7 @@
         <w:pStyle w:val="ImageCaption"/>
       </w:pPr>
       <w:r>
-        <w:t xml:space="preserve">h4_fig2.svg</w:t>
+        <w:t xml:space="preserve">h4_fig2.png</w:t>
       </w:r>
     </w:p>
     <w:bookmarkEnd w:id="73"/>
@@ -11204,14 +11204,14 @@
       <w:r>
         <w:drawing>
           <wp:inline>
-            <wp:extent cx="4610100" cy="4610100"/>
+            <wp:extent cx="4622375" cy="4625429"/>
             <wp:effectExtent b="0" l="0" r="0" t="0"/>
-            <wp:docPr descr="h6_fig1.svg" title="" id="1" name="Picture"/>
+            <wp:docPr descr="h6_fig1.png" title="" id="1" name="Picture"/>
             <a:graphic>
               <a:graphicData uri="http://schemas.openxmlformats.org/drawingml/2006/picture">
                 <pic:pic>
                   <pic:nvPicPr>
-                    <pic:cNvPr descr="/home/will/Documents/Github/china-water/src/outputs/h6_fig1.svg" id="0" name="Picture"/>
+                    <pic:cNvPr descr="/home/will/Documents/Github/china-water/src/outputs/h6_fig1.png" id="0" name="Picture"/>
                     <pic:cNvPicPr>
                       <a:picLocks noChangeArrowheads="1" noChangeAspect="1"/>
                     </pic:cNvPicPr>
@@ -11225,7 +11225,7 @@
                   <pic:spPr bwMode="auto">
                     <a:xfrm>
                       <a:off x="0" y="0"/>
-                      <a:ext cx="4610100" cy="4610100"/>
+                      <a:ext cx="4622375" cy="4625429"/>
                     </a:xfrm>
                     <a:prstGeom prst="rect">
                       <a:avLst/>
@@ -11249,7 +11249,7 @@
         <w:pStyle w:val="ImageCaption"/>
       </w:pPr>
       <w:r>
-        <w:t xml:space="preserve">h6_fig1.svg</w:t>
+        <w:t xml:space="preserve">h6_fig1.png</w:t>
       </w:r>
     </w:p>
     <w:bookmarkEnd w:id="76"/>

</xml_diff>